<commit_message>
edit some syntax and format
</commit_message>
<xml_diff>
--- a/Assignment_5/CS374 Homework 5 T5.docx
+++ b/Assignment_5/CS374 Homework 5 T5.docx
@@ -1,6 +1,6 @@
 
 <file path=word/document.xml><?xml version="1.0" encoding="utf-8"?>
-<w:document xmlns:wpc="http://schemas.microsoft.com/office/word/2010/wordprocessingCanvas" xmlns:cx="http://schemas.microsoft.com/office/drawing/2014/chartex" xmlns:cx1="http://schemas.microsoft.com/office/drawing/2015/9/8/chartex" xmlns:cx2="http://schemas.microsoft.com/office/drawing/2015/10/21/chartex" xmlns:cx3="http://schemas.microsoft.com/office/drawing/2016/5/9/chartex" xmlns:cx4="http://schemas.microsoft.com/office/drawing/2016/5/10/chartex" xmlns:cx5="http://schemas.microsoft.com/office/drawing/2016/5/11/chartex" xmlns:cx6="http://schemas.microsoft.com/office/drawing/2016/5/12/chartex" xmlns:cx7="http://schemas.microsoft.com/office/drawing/2016/5/13/chartex" xmlns:cx8="http://schemas.microsoft.com/office/drawing/2016/5/14/chartex" xmlns:mc="http://schemas.openxmlformats.org/markup-compatibility/2006" xmlns:aink="http://schemas.microsoft.com/office/drawing/2016/ink" xmlns:am3d="http://schemas.microsoft.com/office/drawing/2017/model3d" xmlns:o="urn:schemas-microsoft-com:office:office" xmlns:r="http://schemas.openxmlformats.org/officeDocument/2006/relationships" xmlns:m="http://schemas.openxmlformats.org/officeDocument/2006/math" xmlns:v="urn:schemas-microsoft-com:vml" xmlns:wp14="http://schemas.microsoft.com/office/word/2010/wordprocessingDrawing" xmlns:wp="http://schemas.openxmlformats.org/drawingml/2006/wordprocessingDrawing" xmlns:w10="urn:schemas-microsoft-com:office:word" xmlns:w="http://schemas.openxmlformats.org/wordprocessingml/2006/main" xmlns:w14="http://schemas.microsoft.com/office/word/2010/wordml" xmlns:w15="http://schemas.microsoft.com/office/word/2012/wordml" xmlns:w16cid="http://schemas.microsoft.com/office/word/2016/wordml/cid" xmlns:w16se="http://schemas.microsoft.com/office/word/2015/wordml/symex" xmlns:wpg="http://schemas.microsoft.com/office/word/2010/wordprocessingGroup" xmlns:wpi="http://schemas.microsoft.com/office/word/2010/wordprocessingInk" xmlns:wne="http://schemas.microsoft.com/office/word/2006/wordml" xmlns:wps="http://schemas.microsoft.com/office/word/2010/wordprocessingShape" mc:Ignorable="w14 w15 w16se w16cid wp14">
+<w:document xmlns:wpc="http://schemas.microsoft.com/office/word/2010/wordprocessingCanvas" xmlns:cx="http://schemas.microsoft.com/office/drawing/2014/chartex" xmlns:cx1="http://schemas.microsoft.com/office/drawing/2015/9/8/chartex" xmlns:cx2="http://schemas.microsoft.com/office/drawing/2015/10/21/chartex" xmlns:cx3="http://schemas.microsoft.com/office/drawing/2016/5/9/chartex" xmlns:cx4="http://schemas.microsoft.com/office/drawing/2016/5/10/chartex" xmlns:cx5="http://schemas.microsoft.com/office/drawing/2016/5/11/chartex" xmlns:cx6="http://schemas.microsoft.com/office/drawing/2016/5/12/chartex" xmlns:cx7="http://schemas.microsoft.com/office/drawing/2016/5/13/chartex" xmlns:cx8="http://schemas.microsoft.com/office/drawing/2016/5/14/chartex" xmlns:mc="http://schemas.openxmlformats.org/markup-compatibility/2006" xmlns:aink="http://schemas.microsoft.com/office/drawing/2016/ink" xmlns:am3d="http://schemas.microsoft.com/office/drawing/2017/model3d" xmlns:o="urn:schemas-microsoft-com:office:office" xmlns:oel="http://schemas.microsoft.com/office/2019/extlst" xmlns:r="http://schemas.openxmlformats.org/officeDocument/2006/relationships" xmlns:m="http://schemas.openxmlformats.org/officeDocument/2006/math" xmlns:v="urn:schemas-microsoft-com:vml" xmlns:wp14="http://schemas.microsoft.com/office/word/2010/wordprocessingDrawing" xmlns:wp="http://schemas.openxmlformats.org/drawingml/2006/wordprocessingDrawing" xmlns:w10="urn:schemas-microsoft-com:office:word" xmlns:w="http://schemas.openxmlformats.org/wordprocessingml/2006/main" xmlns:w14="http://schemas.microsoft.com/office/word/2010/wordml" xmlns:w15="http://schemas.microsoft.com/office/word/2012/wordml" xmlns:w16cex="http://schemas.microsoft.com/office/word/2018/wordml/cex" xmlns:w16cid="http://schemas.microsoft.com/office/word/2016/wordml/cid" xmlns:w16="http://schemas.microsoft.com/office/word/2018/wordml" xmlns:w16sdtdh="http://schemas.microsoft.com/office/word/2020/wordml/sdtdatahash" xmlns:w16se="http://schemas.microsoft.com/office/word/2015/wordml/symex" xmlns:wpg="http://schemas.microsoft.com/office/word/2010/wordprocessingGroup" xmlns:wpi="http://schemas.microsoft.com/office/word/2010/wordprocessingInk" xmlns:wne="http://schemas.microsoft.com/office/word/2006/wordml" xmlns:wps="http://schemas.microsoft.com/office/word/2010/wordprocessingShape" mc:Ignorable="w14 w15 w16se w16cid w16 w16cex w16sdtdh wp14">
   <w:body>
     <w:p>
       <w:pPr>
@@ -174,21 +174,8 @@
           <w:sz w:val="24"/>
           <w:szCs w:val="24"/>
         </w:rPr>
-        <w:t xml:space="preserve">Group &amp; </w:t>
-      </w:r>
-      <w:proofErr w:type="spellStart"/>
-      <w:r>
-        <w:rPr>
-          <w:rFonts w:ascii="TeXGyrePagella" w:hAnsi="TeXGyrePagella" w:cs="LMRoman12-Bold"/>
-          <w:b/>
-          <w:bCs/>
-          <w:kern w:val="0"/>
-          <w:sz w:val="24"/>
-          <w:szCs w:val="24"/>
-        </w:rPr>
-        <w:t>netid</w:t>
-      </w:r>
-      <w:proofErr w:type="spellEnd"/>
+        <w:t>Group &amp; netid</w:t>
+      </w:r>
     </w:p>
     <w:p>
       <w:pPr>
@@ -214,9 +201,8 @@
           <w:sz w:val="24"/>
           <w:szCs w:val="24"/>
         </w:rPr>
-        <w:t xml:space="preserve">Chen </w:t>
-      </w:r>
-      <w:proofErr w:type="gramStart"/>
+        <w:t xml:space="preserve">Chen Si  </w:t>
+      </w:r>
       <w:r>
         <w:rPr>
           <w:rFonts w:ascii="TeXGyrePagella" w:hAnsi="TeXGyrePagella" w:cs="LMRoman12-Bold"/>
@@ -226,20 +212,8 @@
           <w:sz w:val="24"/>
           <w:szCs w:val="24"/>
         </w:rPr>
-        <w:t xml:space="preserve">Si  </w:t>
-      </w:r>
-      <w:r>
-        <w:rPr>
-          <w:rFonts w:ascii="TeXGyrePagella" w:hAnsi="TeXGyrePagella" w:cs="LMRoman12-Bold"/>
-          <w:i/>
-          <w:iCs/>
-          <w:kern w:val="0"/>
-          <w:sz w:val="24"/>
-          <w:szCs w:val="24"/>
-        </w:rPr>
         <w:tab/>
       </w:r>
-      <w:proofErr w:type="gramEnd"/>
       <w:r>
         <w:rPr>
           <w:rFonts w:ascii="TeXGyrePagella" w:hAnsi="TeXGyrePagella" w:cs="LMRoman12-Bold"/>
@@ -278,7 +252,6 @@
           <w:szCs w:val="24"/>
         </w:rPr>
       </w:pPr>
-      <w:proofErr w:type="spellStart"/>
       <w:r>
         <w:rPr>
           <w:rFonts w:ascii="TeXGyrePagella" w:hAnsi="TeXGyrePagella" w:cs="LMRoman12-Bold" w:hint="eastAsia"/>
@@ -299,19 +272,7 @@
           <w:sz w:val="24"/>
           <w:szCs w:val="24"/>
         </w:rPr>
-        <w:t>ie</w:t>
-      </w:r>
-      <w:proofErr w:type="spellEnd"/>
-      <w:r>
-        <w:rPr>
-          <w:rFonts w:ascii="TeXGyrePagella" w:hAnsi="TeXGyrePagella" w:cs="LMRoman12-Bold"/>
-          <w:i/>
-          <w:iCs/>
-          <w:kern w:val="0"/>
-          <w:sz w:val="24"/>
-          <w:szCs w:val="24"/>
-        </w:rPr>
-        <w:t xml:space="preserve"> </w:t>
+        <w:t xml:space="preserve">ie </w:t>
       </w:r>
       <w:r>
         <w:rPr>
@@ -366,7 +327,6 @@
           <w:szCs w:val="24"/>
         </w:rPr>
       </w:pPr>
-      <w:proofErr w:type="spellStart"/>
       <w:r>
         <w:rPr>
           <w:rFonts w:ascii="TeXGyrePagella" w:hAnsi="TeXGyrePagella" w:cs="LMRoman12-Bold"/>
@@ -376,19 +336,7 @@
           <w:sz w:val="24"/>
           <w:szCs w:val="24"/>
         </w:rPr>
-        <w:t>Shitian</w:t>
-      </w:r>
-      <w:proofErr w:type="spellEnd"/>
-      <w:r>
-        <w:rPr>
-          <w:rFonts w:ascii="TeXGyrePagella" w:hAnsi="TeXGyrePagella" w:cs="LMRoman12-Bold"/>
-          <w:i/>
-          <w:iCs/>
-          <w:kern w:val="0"/>
-          <w:sz w:val="24"/>
-          <w:szCs w:val="24"/>
-        </w:rPr>
-        <w:t xml:space="preserve"> Yang </w:t>
+        <w:t xml:space="preserve">Shitian Yang </w:t>
       </w:r>
       <w:r>
         <w:rPr>
@@ -549,29 +497,55 @@
     </w:p>
     <w:p>
       <w:pPr>
+        <w:pStyle w:val="2"/>
+        <w:rPr>
+          <w:rFonts w:ascii="Times New Roman" w:hAnsi="Times New Roman" w:cs="Times New Roman"/>
+        </w:rPr>
+      </w:pPr>
+      <w:r>
+        <w:rPr>
+          <w:rFonts w:ascii="Times New Roman" w:hAnsi="Times New Roman" w:cs="Times New Roman"/>
+        </w:rPr>
+        <w:t>Solution</w:t>
+      </w:r>
+      <w:r>
+        <w:rPr>
+          <w:rFonts w:ascii="Times New Roman" w:hAnsi="Times New Roman" w:cs="Times New Roman"/>
+        </w:rPr>
+        <w:t>:</w:t>
+      </w:r>
+    </w:p>
+    <w:p>
+      <w:pPr>
         <w:widowControl/>
         <w:jc w:val="left"/>
         <w:rPr>
           <w:rFonts w:ascii="Times New Roman" w:hAnsi="Times New Roman" w:cs="Times New Roman"/>
-          <w:kern w:val="0"/>
-          <w:szCs w:val="21"/>
-        </w:rPr>
-      </w:pPr>
-      <w:r>
-        <w:rPr>
-          <w:rFonts w:ascii="Times New Roman" w:hAnsi="Times New Roman" w:cs="Times New Roman"/>
-          <w:kern w:val="0"/>
-          <w:szCs w:val="21"/>
-        </w:rPr>
-        <w:t>Solution</w:t>
-      </w:r>
+          <w:b/>
+          <w:bCs/>
+          <w:kern w:val="0"/>
+          <w:szCs w:val="21"/>
+        </w:rPr>
+      </w:pPr>
       <w:r>
         <w:rPr>
           <w:rFonts w:ascii="Times New Roman" w:hAnsi="Times New Roman" w:cs="Times New Roman" w:hint="eastAsia"/>
-          <w:kern w:val="0"/>
-          <w:szCs w:val="21"/>
-        </w:rPr>
-        <w:t>:</w:t>
+          <w:b/>
+          <w:bCs/>
+          <w:kern w:val="0"/>
+          <w:szCs w:val="21"/>
+        </w:rPr>
+        <w:t>I</w:t>
+      </w:r>
+      <w:r>
+        <w:rPr>
+          <w:rFonts w:ascii="Times New Roman" w:hAnsi="Times New Roman" w:cs="Times New Roman"/>
+          <w:b/>
+          <w:bCs/>
+          <w:kern w:val="0"/>
+          <w:szCs w:val="21"/>
+        </w:rPr>
+        <w:t>ntuition:</w:t>
       </w:r>
     </w:p>
     <w:p>
@@ -584,6 +558,56 @@
           <w:szCs w:val="21"/>
         </w:rPr>
       </w:pPr>
+      <w:r>
+        <w:rPr>
+          <w:rFonts w:ascii="Times New Roman" w:hAnsi="Times New Roman" w:cs="Times New Roman" w:hint="eastAsia"/>
+          <w:kern w:val="0"/>
+          <w:szCs w:val="21"/>
+        </w:rPr>
+        <w:t>1</w:t>
+      </w:r>
+      <w:r>
+        <w:rPr>
+          <w:rFonts w:ascii="Times New Roman" w:hAnsi="Times New Roman" w:cs="Times New Roman"/>
+          <w:kern w:val="0"/>
+          <w:szCs w:val="21"/>
+        </w:rPr>
+        <w:t>. We should extend the array indexing [1, 2, …, n] to [</w:t>
+      </w:r>
+      <w:r>
+        <w:rPr>
+          <w:rFonts w:ascii="Times New Roman" w:hAnsi="Times New Roman" w:cs="Times New Roman"/>
+          <w:kern w:val="0"/>
+          <w:szCs w:val="21"/>
+          <w:u w:val="single"/>
+        </w:rPr>
+        <w:t>0</w:t>
+      </w:r>
+      <w:r>
+        <w:rPr>
+          <w:rFonts w:ascii="Times New Roman" w:hAnsi="Times New Roman" w:cs="Times New Roman"/>
+          <w:kern w:val="0"/>
+          <w:szCs w:val="21"/>
+        </w:rPr>
+        <w:t xml:space="preserve">, 1, 2, …, n, </w:t>
+      </w:r>
+      <w:r>
+        <w:rPr>
+          <w:rFonts w:ascii="Times New Roman" w:hAnsi="Times New Roman" w:cs="Times New Roman"/>
+          <w:kern w:val="0"/>
+          <w:szCs w:val="21"/>
+          <w:u w:val="single"/>
+        </w:rPr>
+        <w:t>n+1</w:t>
+      </w:r>
+      <w:r>
+        <w:rPr>
+          <w:rFonts w:ascii="Times New Roman" w:hAnsi="Times New Roman" w:cs="Times New Roman"/>
+          <w:kern w:val="0"/>
+          <w:szCs w:val="21"/>
+        </w:rPr>
+        <w:t>] by adding two “virtual nodes” to both ends of the array. Then, we could convert the problem into a recursive problem to determine the cost of “make k cuts with additional 2 cuts at index 0 and index n”.</w:t>
+      </w:r>
     </w:p>
     <w:p>
       <w:pPr>
@@ -595,22 +619,6 @@
           <w:szCs w:val="21"/>
         </w:rPr>
       </w:pPr>
-      <w:r>
-        <w:rPr>
-          <w:rFonts w:ascii="Times New Roman" w:hAnsi="Times New Roman" w:cs="Times New Roman" w:hint="eastAsia"/>
-          <w:kern w:val="0"/>
-          <w:szCs w:val="21"/>
-        </w:rPr>
-        <w:t>I</w:t>
-      </w:r>
-      <w:r>
-        <w:rPr>
-          <w:rFonts w:ascii="Times New Roman" w:hAnsi="Times New Roman" w:cs="Times New Roman"/>
-          <w:kern w:val="0"/>
-          <w:szCs w:val="21"/>
-        </w:rPr>
-        <w:t>ntuition:</w:t>
-      </w:r>
     </w:p>
     <w:p>
       <w:pPr>
@@ -618,103 +626,163 @@
         <w:jc w:val="left"/>
         <w:rPr>
           <w:rFonts w:ascii="Times New Roman" w:hAnsi="Times New Roman" w:cs="Times New Roman"/>
-          <w:kern w:val="0"/>
-          <w:szCs w:val="21"/>
-        </w:rPr>
-      </w:pPr>
-      <w:r>
-        <w:rPr>
-          <w:rFonts w:ascii="Times New Roman" w:hAnsi="Times New Roman" w:cs="Times New Roman" w:hint="eastAsia"/>
-          <w:kern w:val="0"/>
-          <w:szCs w:val="21"/>
-        </w:rPr>
-        <w:t>1</w:t>
-      </w:r>
-      <w:r>
-        <w:rPr>
-          <w:rFonts w:ascii="Times New Roman" w:hAnsi="Times New Roman" w:cs="Times New Roman"/>
-          <w:kern w:val="0"/>
-          <w:szCs w:val="21"/>
-        </w:rPr>
-        <w:t xml:space="preserve">. We should extend the array indexing [1, 2, …, n] to </w:t>
-      </w:r>
-      <w:r>
-        <w:rPr>
-          <w:rFonts w:ascii="Times New Roman" w:hAnsi="Times New Roman" w:cs="Times New Roman"/>
-          <w:kern w:val="0"/>
-          <w:szCs w:val="21"/>
-        </w:rPr>
-        <w:t>[</w:t>
-      </w:r>
-      <w:r>
-        <w:rPr>
-          <w:rFonts w:ascii="Times New Roman" w:hAnsi="Times New Roman" w:cs="Times New Roman"/>
-          <w:kern w:val="0"/>
-          <w:szCs w:val="21"/>
-          <w:u w:val="single"/>
-        </w:rPr>
-        <w:t>0</w:t>
-      </w:r>
-      <w:r>
-        <w:rPr>
-          <w:rFonts w:ascii="Times New Roman" w:hAnsi="Times New Roman" w:cs="Times New Roman"/>
-          <w:kern w:val="0"/>
-          <w:szCs w:val="21"/>
-        </w:rPr>
-        <w:t xml:space="preserve">, </w:t>
-      </w:r>
-      <w:r>
-        <w:rPr>
-          <w:rFonts w:ascii="Times New Roman" w:hAnsi="Times New Roman" w:cs="Times New Roman"/>
-          <w:kern w:val="0"/>
-          <w:szCs w:val="21"/>
-        </w:rPr>
-        <w:t>1, 2, …, n</w:t>
-      </w:r>
-      <w:r>
-        <w:rPr>
-          <w:rFonts w:ascii="Times New Roman" w:hAnsi="Times New Roman" w:cs="Times New Roman"/>
-          <w:kern w:val="0"/>
-          <w:szCs w:val="21"/>
-        </w:rPr>
-        <w:t xml:space="preserve">, </w:t>
-      </w:r>
-      <w:r>
-        <w:rPr>
-          <w:rFonts w:ascii="Times New Roman" w:hAnsi="Times New Roman" w:cs="Times New Roman"/>
-          <w:kern w:val="0"/>
-          <w:szCs w:val="21"/>
-          <w:u w:val="single"/>
-        </w:rPr>
-        <w:t>n+1</w:t>
-      </w:r>
-      <w:r>
-        <w:rPr>
-          <w:rFonts w:ascii="Times New Roman" w:hAnsi="Times New Roman" w:cs="Times New Roman"/>
-          <w:kern w:val="0"/>
-          <w:szCs w:val="21"/>
-        </w:rPr>
-        <w:t>]</w:t>
-      </w:r>
-      <w:r>
-        <w:rPr>
-          <w:rFonts w:ascii="Times New Roman" w:hAnsi="Times New Roman" w:cs="Times New Roman"/>
-          <w:kern w:val="0"/>
-          <w:szCs w:val="21"/>
-        </w:rPr>
-        <w:t xml:space="preserve"> by adding two “virtual nodes” to both ends of the array. Then, we could convert the problem into a recursive problem to determine the cost of “make k cuts with additional 2 cuts at index 0 and index n”.</w:t>
+          <w:b/>
+          <w:bCs/>
+          <w:kern w:val="0"/>
+          <w:szCs w:val="21"/>
+        </w:rPr>
+      </w:pPr>
+      <w:r>
+        <w:rPr>
+          <w:rFonts w:ascii="Times New Roman" w:hAnsi="Times New Roman" w:cs="Times New Roman"/>
+          <w:b/>
+          <w:bCs/>
+          <w:kern w:val="0"/>
+          <w:szCs w:val="21"/>
+        </w:rPr>
+        <w:t>Cases</w:t>
       </w:r>
     </w:p>
     <w:p>
       <w:pPr>
+        <w:pStyle w:val="a7"/>
+        <w:widowControl/>
+        <w:numPr>
+          <w:ilvl w:val="0"/>
+          <w:numId w:val="18"/>
+        </w:numPr>
+        <w:ind w:firstLineChars="0"/>
+        <w:jc w:val="left"/>
+        <w:rPr>
+          <w:rFonts w:ascii="Times New Roman" w:hAnsi="Times New Roman" w:cs="Times New Roman"/>
+          <w:kern w:val="0"/>
+          <w:szCs w:val="21"/>
+        </w:rPr>
+      </w:pPr>
+      <w:r>
+        <w:rPr>
+          <w:rFonts w:ascii="Times New Roman" w:hAnsi="Times New Roman" w:cs="Times New Roman"/>
+          <w:kern w:val="0"/>
+          <w:szCs w:val="21"/>
+        </w:rPr>
+        <w:t xml:space="preserve">Base case: </w:t>
+      </w:r>
+    </w:p>
+    <w:p>
+      <w:pPr>
         <w:widowControl/>
         <w:jc w:val="left"/>
         <w:rPr>
+          <w:rFonts w:ascii="Times New Roman" w:hAnsi="Times New Roman" w:cs="Times New Roman"/>
+          <w:kern w:val="0"/>
+          <w:szCs w:val="21"/>
+        </w:rPr>
+      </w:pPr>
+      <w:r>
+        <w:rPr>
           <w:rFonts w:ascii="Times New Roman" w:hAnsi="Times New Roman" w:cs="Times New Roman" w:hint="eastAsia"/>
           <w:kern w:val="0"/>
           <w:szCs w:val="21"/>
         </w:rPr>
-      </w:pPr>
+        <w:t>W</w:t>
+      </w:r>
+      <w:r>
+        <w:rPr>
+          <w:rFonts w:ascii="Times New Roman" w:hAnsi="Times New Roman" w:cs="Times New Roman"/>
+          <w:kern w:val="0"/>
+          <w:szCs w:val="21"/>
+        </w:rPr>
+        <w:t>hen we have two cuts a</w:t>
+      </w:r>
+      <w:r>
+        <w:rPr>
+          <w:rFonts w:ascii="Times New Roman" w:hAnsi="Times New Roman" w:cs="Times New Roman"/>
+          <w:kern w:val="0"/>
+          <w:szCs w:val="21"/>
+        </w:rPr>
+        <w:t xml:space="preserve">t index </w:t>
+      </w:r>
+      <w:r>
+        <w:rPr>
+          <w:rFonts w:ascii="Times New Roman" w:hAnsi="Times New Roman" w:cs="Times New Roman"/>
+          <w:b/>
+          <w:kern w:val="0"/>
+          <w:szCs w:val="21"/>
+        </w:rPr>
+        <w:t>cuts[</w:t>
+      </w:r>
+      <w:proofErr w:type="spellStart"/>
+      <w:r>
+        <w:rPr>
+          <w:rFonts w:ascii="Times New Roman" w:hAnsi="Times New Roman" w:cs="Times New Roman"/>
+          <w:b/>
+          <w:kern w:val="0"/>
+          <w:szCs w:val="21"/>
+        </w:rPr>
+        <w:t>i</w:t>
+      </w:r>
+      <w:proofErr w:type="spellEnd"/>
+      <w:r>
+        <w:rPr>
+          <w:rFonts w:ascii="Times New Roman" w:hAnsi="Times New Roman" w:cs="Times New Roman"/>
+          <w:b/>
+          <w:kern w:val="0"/>
+          <w:szCs w:val="21"/>
+        </w:rPr>
+        <w:t>]</w:t>
+      </w:r>
+      <w:r>
+        <w:rPr>
+          <w:rFonts w:ascii="Times New Roman" w:hAnsi="Times New Roman" w:cs="Times New Roman"/>
+          <w:kern w:val="0"/>
+          <w:szCs w:val="21"/>
+        </w:rPr>
+        <w:t xml:space="preserve"> and </w:t>
+      </w:r>
+      <w:r>
+        <w:rPr>
+          <w:rFonts w:ascii="Times New Roman" w:hAnsi="Times New Roman" w:cs="Times New Roman"/>
+          <w:b/>
+          <w:kern w:val="0"/>
+          <w:szCs w:val="21"/>
+        </w:rPr>
+        <w:t>cuts[j</w:t>
+      </w:r>
+      <w:r>
+        <w:rPr>
+          <w:rFonts w:ascii="Times New Roman" w:hAnsi="Times New Roman" w:cs="Times New Roman"/>
+          <w:b/>
+          <w:kern w:val="0"/>
+          <w:szCs w:val="21"/>
+        </w:rPr>
+        <w:t>]</w:t>
+      </w:r>
+      <w:r>
+        <w:rPr>
+          <w:rFonts w:ascii="Times New Roman" w:hAnsi="Times New Roman" w:cs="Times New Roman"/>
+          <w:kern w:val="0"/>
+          <w:szCs w:val="21"/>
+        </w:rPr>
+        <w:t xml:space="preserve">, and </w:t>
+      </w:r>
+      <w:proofErr w:type="spellStart"/>
+      <w:r>
+        <w:rPr>
+          <w:rFonts w:ascii="Times New Roman" w:hAnsi="Times New Roman" w:cs="Times New Roman"/>
+          <w:kern w:val="0"/>
+          <w:szCs w:val="21"/>
+        </w:rPr>
+        <w:t>i</w:t>
+      </w:r>
+      <w:proofErr w:type="spellEnd"/>
+      <w:r>
+        <w:rPr>
+          <w:rFonts w:ascii="Times New Roman" w:hAnsi="Times New Roman" w:cs="Times New Roman"/>
+          <w:kern w:val="0"/>
+          <w:szCs w:val="21"/>
+        </w:rPr>
+        <w:t xml:space="preserve">=j or i+1=j (they are same or adjacent)  </w:t>
+      </w:r>
     </w:p>
     <w:p>
       <w:pPr>
@@ -732,15 +800,32 @@
           <w:kern w:val="0"/>
           <w:szCs w:val="21"/>
         </w:rPr>
-        <w:t xml:space="preserve">2. </w:t>
-      </w:r>
-      <w:r>
-        <w:rPr>
-          <w:rFonts w:ascii="Times New Roman" w:hAnsi="Times New Roman" w:cs="Times New Roman"/>
-          <w:kern w:val="0"/>
-          <w:szCs w:val="21"/>
-        </w:rPr>
-        <w:t>Cases</w:t>
+        <w:sym w:font="Wingdings" w:char="F0E0"/>
+      </w:r>
+      <w:r>
+        <w:rPr>
+          <w:rFonts w:ascii="Times New Roman" w:hAnsi="Times New Roman" w:cs="Times New Roman"/>
+          <w:kern w:val="0"/>
+          <w:szCs w:val="21"/>
+        </w:rPr>
+        <w:t xml:space="preserve"> the cost would be </w:t>
+      </w:r>
+      <w:r>
+        <w:rPr>
+          <w:rFonts w:ascii="Times New Roman" w:hAnsi="Times New Roman" w:cs="Times New Roman"/>
+          <w:b/>
+          <w:kern w:val="0"/>
+          <w:szCs w:val="21"/>
+        </w:rPr>
+        <w:t>0</w:t>
+      </w:r>
+      <w:r>
+        <w:rPr>
+          <w:rFonts w:ascii="Times New Roman" w:hAnsi="Times New Roman" w:cs="Times New Roman"/>
+          <w:kern w:val="0"/>
+          <w:szCs w:val="21"/>
+        </w:rPr>
+        <w:t xml:space="preserve">, as we don’t need to perform any cuts on them. </w:t>
       </w:r>
     </w:p>
     <w:p>
@@ -748,22 +833,41 @@
         <w:widowControl/>
         <w:jc w:val="left"/>
         <w:rPr>
-          <w:rFonts w:ascii="Times New Roman" w:hAnsi="Times New Roman" w:cs="Times New Roman"/>
-          <w:kern w:val="0"/>
-          <w:szCs w:val="21"/>
-        </w:rPr>
-      </w:pPr>
-      <w:r>
-        <w:rPr>
-          <w:rFonts w:ascii="Times New Roman" w:hAnsi="Times New Roman" w:cs="Times New Roman"/>
-          <w:kern w:val="0"/>
-          <w:szCs w:val="21"/>
-        </w:rPr>
-        <w:t xml:space="preserve">General Case: </w:t>
-      </w:r>
+          <w:rFonts w:ascii="Times New Roman" w:hAnsi="Times New Roman" w:cs="Times New Roman" w:hint="eastAsia"/>
+          <w:b/>
+          <w:bCs/>
+          <w:kern w:val="0"/>
+          <w:szCs w:val="21"/>
+        </w:rPr>
+      </w:pPr>
     </w:p>
     <w:p>
       <w:pPr>
+        <w:pStyle w:val="a7"/>
+        <w:widowControl/>
+        <w:numPr>
+          <w:ilvl w:val="0"/>
+          <w:numId w:val="18"/>
+        </w:numPr>
+        <w:ind w:firstLineChars="0"/>
+        <w:jc w:val="left"/>
+        <w:rPr>
+          <w:rFonts w:ascii="Times New Roman" w:hAnsi="Times New Roman" w:cs="Times New Roman"/>
+          <w:kern w:val="0"/>
+          <w:szCs w:val="21"/>
+        </w:rPr>
+      </w:pPr>
+      <w:r>
+        <w:rPr>
+          <w:rFonts w:ascii="Times New Roman" w:hAnsi="Times New Roman" w:cs="Times New Roman"/>
+          <w:kern w:val="0"/>
+          <w:szCs w:val="21"/>
+        </w:rPr>
+        <w:t xml:space="preserve">General Case: </w:t>
+      </w:r>
+    </w:p>
+    <w:p>
+      <w:pPr>
         <w:widowControl/>
         <w:jc w:val="left"/>
         <w:rPr>
@@ -1075,13 +1179,11 @@
         <w:widowControl/>
         <w:jc w:val="left"/>
         <w:rPr>
-          <w:rFonts w:ascii="Times New Roman" w:hAnsi="Times New Roman" w:cs="Times New Roman" w:hint="eastAsia"/>
-          <w:kern w:val="0"/>
-          <w:szCs w:val="21"/>
-        </w:rPr>
-      </w:pPr>
-      <w:bookmarkStart w:id="0" w:name="_GoBack"/>
-      <w:bookmarkEnd w:id="0"/>
+          <w:rFonts w:ascii="Times New Roman" w:hAnsi="Times New Roman" w:cs="Times New Roman"/>
+          <w:kern w:val="0"/>
+          <w:szCs w:val="21"/>
+        </w:rPr>
+      </w:pPr>
     </w:p>
     <w:p>
       <w:pPr>
@@ -1099,7 +1201,6 @@
           <w:kern w:val="0"/>
           <w:szCs w:val="21"/>
         </w:rPr>
-        <w:lastRenderedPageBreak/>
         <w:t>Therefore,</w:t>
       </w:r>
       <w:r>
@@ -1155,7 +1256,6 @@
         </w:rPr>
         <w:t xml:space="preserve"> (copy the whole segment), plus </w:t>
       </w:r>
-      <w:proofErr w:type="gramStart"/>
       <w:r>
         <w:rPr>
           <w:rFonts w:ascii="Times New Roman" w:hAnsi="Times New Roman" w:cs="Times New Roman"/>
@@ -1163,17 +1263,7 @@
           <w:kern w:val="0"/>
           <w:szCs w:val="21"/>
         </w:rPr>
-        <w:t>min(</w:t>
-      </w:r>
-      <w:proofErr w:type="gramEnd"/>
-      <w:r>
-        <w:rPr>
-          <w:rFonts w:ascii="Times New Roman" w:hAnsi="Times New Roman" w:cs="Times New Roman"/>
-          <w:b/>
-          <w:kern w:val="0"/>
-          <w:szCs w:val="21"/>
-        </w:rPr>
-        <w:t>cost(</w:t>
+        <w:t>min(cost(</w:t>
       </w:r>
       <w:proofErr w:type="spellStart"/>
       <w:r>
@@ -1229,7 +1319,7 @@
         <w:widowControl/>
         <w:jc w:val="left"/>
         <w:rPr>
-          <w:rFonts w:ascii="Times New Roman" w:hAnsi="Times New Roman" w:cs="Times New Roman" w:hint="eastAsia"/>
+          <w:rFonts w:ascii="Times New Roman" w:hAnsi="Times New Roman" w:cs="Times New Roman"/>
           <w:kern w:val="0"/>
           <w:szCs w:val="21"/>
         </w:rPr>
@@ -1240,18 +1330,23 @@
         <w:widowControl/>
         <w:jc w:val="left"/>
         <w:rPr>
-          <w:rFonts w:ascii="Times New Roman" w:hAnsi="Times New Roman" w:cs="Times New Roman"/>
-          <w:kern w:val="0"/>
-          <w:szCs w:val="21"/>
-        </w:rPr>
-      </w:pPr>
-      <w:r>
-        <w:rPr>
-          <w:rFonts w:ascii="Times New Roman" w:hAnsi="Times New Roman" w:cs="Times New Roman"/>
-          <w:kern w:val="0"/>
-          <w:szCs w:val="21"/>
-        </w:rPr>
-        <w:t xml:space="preserve">Base case: </w:t>
+          <w:rFonts w:ascii="Times New Roman" w:hAnsi="Times New Roman" w:cs="Times New Roman" w:hint="eastAsia"/>
+          <w:b/>
+          <w:bCs/>
+          <w:kern w:val="0"/>
+          <w:szCs w:val="21"/>
+        </w:rPr>
+      </w:pPr>
+      <w:r>
+        <w:rPr>
+          <w:rFonts w:ascii="Times New Roman" w:hAnsi="Times New Roman" w:cs="Times New Roman"/>
+          <w:b/>
+          <w:bCs/>
+          <w:kern w:val="0"/>
+          <w:szCs w:val="21"/>
+        </w:rPr>
+        <w:lastRenderedPageBreak/>
+        <w:t>Functional definition</w:t>
       </w:r>
     </w:p>
     <w:p>
@@ -1266,149 +1361,19 @@
       </w:pPr>
       <w:r>
         <w:rPr>
+          <w:rFonts w:ascii="Times New Roman" w:hAnsi="Times New Roman" w:cs="Times New Roman"/>
+          <w:kern w:val="0"/>
+          <w:szCs w:val="21"/>
+        </w:rPr>
+        <w:t>3. Therefore, we should have the following recurrence function</w:t>
+      </w:r>
+      <w:r>
+        <w:rPr>
           <w:rFonts w:ascii="Times New Roman" w:hAnsi="Times New Roman" w:cs="Times New Roman" w:hint="eastAsia"/>
           <w:kern w:val="0"/>
           <w:szCs w:val="21"/>
         </w:rPr>
-        <w:t>W</w:t>
-      </w:r>
-      <w:r>
-        <w:rPr>
-          <w:rFonts w:ascii="Times New Roman" w:hAnsi="Times New Roman" w:cs="Times New Roman"/>
-          <w:kern w:val="0"/>
-          <w:szCs w:val="21"/>
-        </w:rPr>
-        <w:t>hen we have two cuts a</w:t>
-      </w:r>
-      <w:r>
-        <w:rPr>
-          <w:rFonts w:ascii="Times New Roman" w:hAnsi="Times New Roman" w:cs="Times New Roman"/>
-          <w:kern w:val="0"/>
-          <w:szCs w:val="21"/>
-        </w:rPr>
-        <w:t xml:space="preserve">t index </w:t>
-      </w:r>
-      <w:r>
-        <w:rPr>
-          <w:rFonts w:ascii="Times New Roman" w:hAnsi="Times New Roman" w:cs="Times New Roman"/>
-          <w:b/>
-          <w:kern w:val="0"/>
-          <w:szCs w:val="21"/>
-        </w:rPr>
-        <w:t>cuts[</w:t>
-      </w:r>
-      <w:proofErr w:type="spellStart"/>
-      <w:r>
-        <w:rPr>
-          <w:rFonts w:ascii="Times New Roman" w:hAnsi="Times New Roman" w:cs="Times New Roman"/>
-          <w:b/>
-          <w:kern w:val="0"/>
-          <w:szCs w:val="21"/>
-        </w:rPr>
-        <w:t>i</w:t>
-      </w:r>
-      <w:proofErr w:type="spellEnd"/>
-      <w:r>
-        <w:rPr>
-          <w:rFonts w:ascii="Times New Roman" w:hAnsi="Times New Roman" w:cs="Times New Roman"/>
-          <w:b/>
-          <w:kern w:val="0"/>
-          <w:szCs w:val="21"/>
-        </w:rPr>
-        <w:t>]</w:t>
-      </w:r>
-      <w:r>
-        <w:rPr>
-          <w:rFonts w:ascii="Times New Roman" w:hAnsi="Times New Roman" w:cs="Times New Roman"/>
-          <w:kern w:val="0"/>
-          <w:szCs w:val="21"/>
-        </w:rPr>
-        <w:t xml:space="preserve"> and </w:t>
-      </w:r>
-      <w:r>
-        <w:rPr>
-          <w:rFonts w:ascii="Times New Roman" w:hAnsi="Times New Roman" w:cs="Times New Roman"/>
-          <w:b/>
-          <w:kern w:val="0"/>
-          <w:szCs w:val="21"/>
-        </w:rPr>
-        <w:t>cuts[j</w:t>
-      </w:r>
-      <w:r>
-        <w:rPr>
-          <w:rFonts w:ascii="Times New Roman" w:hAnsi="Times New Roman" w:cs="Times New Roman"/>
-          <w:b/>
-          <w:kern w:val="0"/>
-          <w:szCs w:val="21"/>
-        </w:rPr>
-        <w:t>]</w:t>
-      </w:r>
-      <w:r>
-        <w:rPr>
-          <w:rFonts w:ascii="Times New Roman" w:hAnsi="Times New Roman" w:cs="Times New Roman"/>
-          <w:kern w:val="0"/>
-          <w:szCs w:val="21"/>
-        </w:rPr>
-        <w:t xml:space="preserve">, and </w:t>
-      </w:r>
-      <w:proofErr w:type="spellStart"/>
-      <w:r>
-        <w:rPr>
-          <w:rFonts w:ascii="Times New Roman" w:hAnsi="Times New Roman" w:cs="Times New Roman"/>
-          <w:kern w:val="0"/>
-          <w:szCs w:val="21"/>
-        </w:rPr>
-        <w:t>i</w:t>
-      </w:r>
-      <w:proofErr w:type="spellEnd"/>
-      <w:r>
-        <w:rPr>
-          <w:rFonts w:ascii="Times New Roman" w:hAnsi="Times New Roman" w:cs="Times New Roman"/>
-          <w:kern w:val="0"/>
-          <w:szCs w:val="21"/>
-        </w:rPr>
-        <w:t xml:space="preserve">=j or i+1=j </w:t>
-      </w:r>
-      <w:r>
-        <w:rPr>
-          <w:rFonts w:ascii="Times New Roman" w:hAnsi="Times New Roman" w:cs="Times New Roman"/>
-          <w:kern w:val="0"/>
-          <w:szCs w:val="21"/>
-        </w:rPr>
-        <w:sym w:font="Wingdings" w:char="F0E0"/>
-      </w:r>
-      <w:r>
-        <w:rPr>
-          <w:rFonts w:ascii="Times New Roman" w:hAnsi="Times New Roman" w:cs="Times New Roman"/>
-          <w:kern w:val="0"/>
-          <w:szCs w:val="21"/>
-        </w:rPr>
-        <w:t xml:space="preserve"> (they are the same or they are adjacent), </w:t>
-      </w:r>
-      <w:r>
-        <w:rPr>
-          <w:rFonts w:ascii="Times New Roman" w:hAnsi="Times New Roman" w:cs="Times New Roman"/>
-          <w:kern w:val="0"/>
-          <w:szCs w:val="21"/>
-        </w:rPr>
-        <w:t xml:space="preserve">the cost would be </w:t>
-      </w:r>
-      <w:r>
-        <w:rPr>
-          <w:rFonts w:ascii="Times New Roman" w:hAnsi="Times New Roman" w:cs="Times New Roman"/>
-          <w:b/>
-          <w:kern w:val="0"/>
-          <w:szCs w:val="21"/>
-        </w:rPr>
-        <w:t>0</w:t>
-      </w:r>
-      <w:r>
-        <w:rPr>
-          <w:rFonts w:ascii="Times New Roman" w:hAnsi="Times New Roman" w:cs="Times New Roman"/>
-          <w:kern w:val="0"/>
-          <w:szCs w:val="21"/>
-        </w:rPr>
-        <w:t xml:space="preserve">, as we don’t need to perform any cuts on them. </w:t>
+        <w:t>:</w:t>
       </w:r>
     </w:p>
     <w:p>
@@ -1417,44 +1382,6 @@
         <w:jc w:val="left"/>
         <w:rPr>
           <w:rFonts w:ascii="Times New Roman" w:hAnsi="Times New Roman" w:cs="Times New Roman"/>
-          <w:kern w:val="0"/>
-          <w:szCs w:val="21"/>
-        </w:rPr>
-      </w:pPr>
-    </w:p>
-    <w:p>
-      <w:pPr>
-        <w:widowControl/>
-        <w:jc w:val="left"/>
-        <w:rPr>
-          <w:rFonts w:ascii="Times New Roman" w:hAnsi="Times New Roman" w:cs="Times New Roman"/>
-          <w:kern w:val="0"/>
-          <w:szCs w:val="21"/>
-        </w:rPr>
-      </w:pPr>
-      <w:r>
-        <w:rPr>
-          <w:rFonts w:ascii="Times New Roman" w:hAnsi="Times New Roman" w:cs="Times New Roman"/>
-          <w:kern w:val="0"/>
-          <w:szCs w:val="21"/>
-        </w:rPr>
-        <w:t>3. Therefore, we should have the following recurrence function</w:t>
-      </w:r>
-      <w:r>
-        <w:rPr>
-          <w:rFonts w:ascii="Times New Roman" w:hAnsi="Times New Roman" w:cs="Times New Roman" w:hint="eastAsia"/>
-          <w:kern w:val="0"/>
-          <w:szCs w:val="21"/>
-        </w:rPr>
-        <w:t>:</w:t>
-      </w:r>
-    </w:p>
-    <w:p>
-      <w:pPr>
-        <w:widowControl/>
-        <w:jc w:val="left"/>
-        <w:rPr>
-          <w:rFonts w:ascii="Times New Roman" w:hAnsi="Times New Roman" w:cs="Times New Roman" w:hint="eastAsia"/>
           <w:kern w:val="0"/>
           <w:szCs w:val="21"/>
         </w:rPr>
@@ -1474,15 +1401,7 @@
             <w:kern w:val="0"/>
             <w:szCs w:val="21"/>
           </w:rPr>
-          <m:t>cuts</m:t>
-        </m:r>
-        <m:r>
-          <w:rPr>
-            <w:rFonts w:ascii="Cambria Math" w:hAnsi="Cambria Math" w:cs="Times New Roman"/>
-            <w:kern w:val="0"/>
-            <w:szCs w:val="21"/>
-          </w:rPr>
-          <m:t>←cuts+{0,n}</m:t>
+          <m:t>cuts←cuts+{0,n}</m:t>
         </m:r>
       </m:oMath>
       <w:r>
@@ -1513,31 +1432,7 @@
               <w:kern w:val="0"/>
               <w:szCs w:val="21"/>
             </w:rPr>
-            <m:t>∀</m:t>
-          </m:r>
-          <m:r>
-            <w:rPr>
-              <w:rFonts w:ascii="Cambria Math" w:hAnsi="Cambria Math" w:cs="Times New Roman"/>
-              <w:kern w:val="0"/>
-              <w:szCs w:val="21"/>
-            </w:rPr>
-            <m:t>i</m:t>
-          </m:r>
-          <m:r>
-            <w:rPr>
-              <w:rFonts w:ascii="Cambria Math" w:hAnsi="Cambria Math" w:cs="Times New Roman"/>
-              <w:kern w:val="0"/>
-              <w:szCs w:val="21"/>
-            </w:rPr>
-            <m:t>,j∈cuts</m:t>
-          </m:r>
-          <m:r>
-            <w:rPr>
-              <w:rFonts w:ascii="Cambria Math" w:hAnsi="Cambria Math" w:cs="Times New Roman"/>
-              <w:kern w:val="0"/>
-              <w:szCs w:val="21"/>
-            </w:rPr>
-            <m:t>, cost</m:t>
+            <m:t>∀i,j∈cuts, cost</m:t>
           </m:r>
           <m:d>
             <m:dPr>
@@ -1557,55 +1452,7 @@
                   <w:kern w:val="0"/>
                   <w:szCs w:val="21"/>
                 </w:rPr>
-                <m:t>cuts[</m:t>
-              </m:r>
-              <m:r>
-                <w:rPr>
-                  <w:rFonts w:ascii="Cambria Math" w:hAnsi="Cambria Math" w:cs="Times New Roman"/>
-                  <w:kern w:val="0"/>
-                  <w:szCs w:val="21"/>
-                </w:rPr>
-                <m:t>i</m:t>
-              </m:r>
-              <m:r>
-                <w:rPr>
-                  <w:rFonts w:ascii="Cambria Math" w:hAnsi="Cambria Math" w:cs="Times New Roman"/>
-                  <w:kern w:val="0"/>
-                  <w:szCs w:val="21"/>
-                </w:rPr>
-                <m:t>]</m:t>
-              </m:r>
-              <m:r>
-                <w:rPr>
-                  <w:rFonts w:ascii="Cambria Math" w:hAnsi="Cambria Math" w:cs="Times New Roman"/>
-                  <w:kern w:val="0"/>
-                  <w:szCs w:val="21"/>
-                </w:rPr>
-                <m:t>,</m:t>
-              </m:r>
-              <m:r>
-                <w:rPr>
-                  <w:rFonts w:ascii="Cambria Math" w:hAnsi="Cambria Math" w:cs="Times New Roman"/>
-                  <w:kern w:val="0"/>
-                  <w:szCs w:val="21"/>
-                </w:rPr>
-                <m:t>cuts[</m:t>
-              </m:r>
-              <m:r>
-                <w:rPr>
-                  <w:rFonts w:ascii="Cambria Math" w:hAnsi="Cambria Math" w:cs="Times New Roman"/>
-                  <w:kern w:val="0"/>
-                  <w:szCs w:val="21"/>
-                </w:rPr>
-                <m:t>j</m:t>
-              </m:r>
-              <m:r>
-                <w:rPr>
-                  <w:rFonts w:ascii="Cambria Math" w:hAnsi="Cambria Math" w:cs="Times New Roman"/>
-                  <w:kern w:val="0"/>
-                  <w:szCs w:val="21"/>
-                </w:rPr>
-                <m:t>]</m:t>
+                <m:t>cuts[i],cuts[j]</m:t>
               </m:r>
             </m:e>
           </m:d>
@@ -1649,23 +1496,7 @@
                       <w:kern w:val="0"/>
                       <w:szCs w:val="21"/>
                     </w:rPr>
-                    <m:t>0,</m:t>
-                  </m:r>
-                  <m:r>
-                    <w:rPr>
-                      <w:rFonts w:ascii="Cambria Math" w:hAnsi="Cambria Math" w:cs="Times New Roman"/>
-                      <w:kern w:val="0"/>
-                      <w:szCs w:val="21"/>
-                    </w:rPr>
-                    <m:t xml:space="preserve"> </m:t>
-                  </m:r>
-                  <m:r>
-                    <w:rPr>
-                      <w:rFonts w:ascii="Cambria Math" w:hAnsi="Cambria Math" w:cs="Times New Roman"/>
-                      <w:kern w:val="0"/>
-                      <w:szCs w:val="21"/>
-                    </w:rPr>
-                    <m:t>j=i or j=i+1</m:t>
+                    <m:t>0, j=i or j=i+1</m:t>
                   </m:r>
                 </m:e>
                 <m:e>
@@ -1813,15 +1644,7 @@
                       <w:kern w:val="0"/>
                       <w:szCs w:val="21"/>
                     </w:rPr>
-                    <m:t>,</m:t>
-                  </m:r>
-                  <m:r>
-                    <w:rPr>
-                      <w:rFonts w:ascii="Cambria Math" w:hAnsi="Cambria Math" w:cs="Times New Roman"/>
-                      <w:kern w:val="0"/>
-                      <w:szCs w:val="21"/>
-                    </w:rPr>
-                    <m:t>cost(cuts</m:t>
+                    <m:t>,cost(cuts</m:t>
                   </m:r>
                   <m:d>
                     <m:dPr>
@@ -1925,109 +1748,31 @@
         <w:jc w:val="left"/>
         <w:rPr>
           <w:rFonts w:ascii="Times New Roman" w:hAnsi="Times New Roman" w:cs="Times New Roman" w:hint="eastAsia"/>
-          <w:kern w:val="0"/>
-          <w:szCs w:val="21"/>
-        </w:rPr>
-      </w:pPr>
+          <w:b/>
+          <w:bCs/>
+          <w:kern w:val="0"/>
+          <w:szCs w:val="21"/>
+        </w:rPr>
+      </w:pPr>
+      <w:r>
+        <w:rPr>
+          <w:rFonts w:ascii="Times New Roman" w:hAnsi="Times New Roman" w:cs="Times New Roman"/>
+          <w:b/>
+          <w:bCs/>
+          <w:kern w:val="0"/>
+          <w:szCs w:val="21"/>
+        </w:rPr>
+        <w:t>Space Complexit</w:t>
+      </w:r>
       <w:r>
         <w:rPr>
           <w:rFonts w:ascii="Times New Roman" w:hAnsi="Times New Roman" w:cs="Times New Roman" w:hint="eastAsia"/>
-          <w:kern w:val="0"/>
-          <w:szCs w:val="21"/>
-        </w:rPr>
-        <w:t>4</w:t>
-      </w:r>
-      <w:r>
-        <w:rPr>
-          <w:rFonts w:ascii="Times New Roman" w:hAnsi="Times New Roman" w:cs="Times New Roman"/>
-          <w:kern w:val="0"/>
-          <w:szCs w:val="21"/>
-        </w:rPr>
-        <w:t>. Therefore, we could store all the necessary intermediate values in a |cuts|</w:t>
-      </w:r>
-      <w:r>
-        <w:rPr>
-          <w:rFonts w:ascii="Times New Roman" w:hAnsi="Times New Roman" w:cs="Times New Roman" w:hint="eastAsia"/>
-          <w:kern w:val="0"/>
-          <w:szCs w:val="21"/>
-        </w:rPr>
-        <w:t>×</w:t>
-      </w:r>
-      <w:r>
-        <w:rPr>
-          <w:rFonts w:ascii="Times New Roman" w:hAnsi="Times New Roman" w:cs="Times New Roman"/>
-          <w:kern w:val="0"/>
-          <w:szCs w:val="21"/>
-        </w:rPr>
-        <w:t>|cuts| table M, in which each element M[</w:t>
-      </w:r>
-      <w:proofErr w:type="spellStart"/>
-      <w:r>
-        <w:rPr>
-          <w:rFonts w:ascii="Times New Roman" w:hAnsi="Times New Roman" w:cs="Times New Roman"/>
-          <w:kern w:val="0"/>
-          <w:szCs w:val="21"/>
-        </w:rPr>
-        <w:t>i</w:t>
-      </w:r>
-      <w:proofErr w:type="spellEnd"/>
-      <w:r>
-        <w:rPr>
-          <w:rFonts w:ascii="Times New Roman" w:hAnsi="Times New Roman" w:cs="Times New Roman"/>
-          <w:kern w:val="0"/>
-          <w:szCs w:val="21"/>
-        </w:rPr>
-        <w:t xml:space="preserve">, j] represents the minimum cost of cutting everything between them. To obtain the final result value, we could iteratively calculate each element in the table, and the final result (global minimum cost to cut everything between index 0 and index n), would be stored in the element </w:t>
-      </w:r>
-      <w:proofErr w:type="gramStart"/>
-      <w:r>
-        <w:rPr>
-          <w:rFonts w:ascii="Times New Roman" w:hAnsi="Times New Roman" w:cs="Times New Roman"/>
-          <w:kern w:val="0"/>
-          <w:szCs w:val="21"/>
-        </w:rPr>
-        <w:t>M[</w:t>
-      </w:r>
-      <w:proofErr w:type="gramEnd"/>
-      <w:r>
-        <w:rPr>
-          <w:rFonts w:ascii="Times New Roman" w:hAnsi="Times New Roman" w:cs="Times New Roman"/>
-          <w:kern w:val="0"/>
-          <w:szCs w:val="21"/>
-        </w:rPr>
-        <w:t>0, n]</w:t>
-      </w:r>
-      <w:r>
-        <w:rPr>
-          <w:rFonts w:ascii="Times New Roman" w:hAnsi="Times New Roman" w:cs="Times New Roman"/>
-          <w:kern w:val="0"/>
-          <w:szCs w:val="21"/>
-        </w:rPr>
-        <w:sym w:font="Wingdings" w:char="F0E0"/>
-      </w:r>
-      <w:r>
-        <w:rPr>
-          <w:rFonts w:ascii="Times New Roman" w:hAnsi="Times New Roman" w:cs="Times New Roman"/>
-          <w:kern w:val="0"/>
-          <w:szCs w:val="21"/>
-        </w:rPr>
-        <w:t>M[cuts[1], cuts[k+</w:t>
-      </w:r>
-      <w:r>
-        <w:rPr>
-          <w:rFonts w:ascii="Times New Roman" w:hAnsi="Times New Roman" w:cs="Times New Roman"/>
-          <w:kern w:val="0"/>
-          <w:szCs w:val="21"/>
-        </w:rPr>
-        <w:t>2</w:t>
-      </w:r>
-      <w:r>
-        <w:rPr>
-          <w:rFonts w:ascii="Times New Roman" w:hAnsi="Times New Roman" w:cs="Times New Roman"/>
-          <w:kern w:val="0"/>
-          <w:szCs w:val="21"/>
-        </w:rPr>
-        <w:t>]] (Under index-1 world).</w:t>
+          <w:b/>
+          <w:bCs/>
+          <w:kern w:val="0"/>
+          <w:szCs w:val="21"/>
+        </w:rPr>
+        <w:t>y</w:t>
       </w:r>
     </w:p>
     <w:p>
@@ -2040,6 +1785,80 @@
           <w:szCs w:val="21"/>
         </w:rPr>
       </w:pPr>
+      <w:r>
+        <w:rPr>
+          <w:rFonts w:ascii="Times New Roman" w:hAnsi="Times New Roman" w:cs="Times New Roman"/>
+          <w:kern w:val="0"/>
+          <w:szCs w:val="21"/>
+        </w:rPr>
+        <w:t>Therefore, we could store all the necessary intermediate values in a |cuts|</w:t>
+      </w:r>
+      <w:r>
+        <w:rPr>
+          <w:rFonts w:ascii="Times New Roman" w:hAnsi="Times New Roman" w:cs="Times New Roman" w:hint="eastAsia"/>
+          <w:kern w:val="0"/>
+          <w:szCs w:val="21"/>
+        </w:rPr>
+        <w:t>×</w:t>
+      </w:r>
+      <w:r>
+        <w:rPr>
+          <w:rFonts w:ascii="Times New Roman" w:hAnsi="Times New Roman" w:cs="Times New Roman"/>
+          <w:kern w:val="0"/>
+          <w:szCs w:val="21"/>
+        </w:rPr>
+        <w:t>|cuts| table M, in which each element M[</w:t>
+      </w:r>
+      <w:proofErr w:type="spellStart"/>
+      <w:r>
+        <w:rPr>
+          <w:rFonts w:ascii="Times New Roman" w:hAnsi="Times New Roman" w:cs="Times New Roman"/>
+          <w:kern w:val="0"/>
+          <w:szCs w:val="21"/>
+        </w:rPr>
+        <w:t>i</w:t>
+      </w:r>
+      <w:proofErr w:type="spellEnd"/>
+      <w:r>
+        <w:rPr>
+          <w:rFonts w:ascii="Times New Roman" w:hAnsi="Times New Roman" w:cs="Times New Roman"/>
+          <w:kern w:val="0"/>
+          <w:szCs w:val="21"/>
+        </w:rPr>
+        <w:t>, j] represents the minimum cost of cutting everything between them. To obtain the final result value, we could iteratively calculate each element in the table, and the final result (global minimum cost to cut everything between index 0 and index n), would be stored in the element M[0, n]</w:t>
+      </w:r>
+      <w:r>
+        <w:rPr>
+          <w:rFonts w:ascii="Times New Roman" w:hAnsi="Times New Roman" w:cs="Times New Roman"/>
+          <w:kern w:val="0"/>
+          <w:szCs w:val="21"/>
+        </w:rPr>
+        <w:sym w:font="Wingdings" w:char="F0E0"/>
+      </w:r>
+      <w:r>
+        <w:rPr>
+          <w:rFonts w:ascii="Times New Roman" w:hAnsi="Times New Roman" w:cs="Times New Roman"/>
+          <w:kern w:val="0"/>
+          <w:szCs w:val="21"/>
+        </w:rPr>
+        <w:t>M[cuts[1], cuts[k+</w:t>
+      </w:r>
+      <w:r>
+        <w:rPr>
+          <w:rFonts w:ascii="Times New Roman" w:hAnsi="Times New Roman" w:cs="Times New Roman"/>
+          <w:kern w:val="0"/>
+          <w:szCs w:val="21"/>
+        </w:rPr>
+        <w:t>2</w:t>
+      </w:r>
+      <w:r>
+        <w:rPr>
+          <w:rFonts w:ascii="Times New Roman" w:hAnsi="Times New Roman" w:cs="Times New Roman"/>
+          <w:kern w:val="0"/>
+          <w:szCs w:val="21"/>
+        </w:rPr>
+        <w:t>]] (Under index-1 world).</w:t>
+      </w:r>
     </w:p>
     <w:p>
       <w:pPr>
@@ -2051,25 +1870,25 @@
           <w:szCs w:val="21"/>
         </w:rPr>
       </w:pPr>
-      <w:r>
-        <w:rPr>
-          <w:rFonts w:ascii="Times New Roman" w:hAnsi="Times New Roman" w:cs="Times New Roman"/>
-          <w:kern w:val="0"/>
-          <w:szCs w:val="21"/>
-        </w:rPr>
-        <w:t>Therefore, the algorithm is:</w:t>
-      </w:r>
     </w:p>
     <w:p>
       <w:pPr>
         <w:widowControl/>
         <w:jc w:val="left"/>
         <w:rPr>
-          <w:rFonts w:ascii="Times New Roman" w:hAnsi="Times New Roman" w:cs="Times New Roman"/>
-          <w:kern w:val="0"/>
-          <w:szCs w:val="21"/>
-        </w:rPr>
-      </w:pPr>
+          <w:rFonts w:ascii="Times New Roman" w:hAnsi="Times New Roman" w:cs="Times New Roman" w:hint="eastAsia"/>
+          <w:kern w:val="0"/>
+          <w:szCs w:val="21"/>
+        </w:rPr>
+      </w:pPr>
+      <w:r>
+        <w:rPr>
+          <w:rFonts w:ascii="Times New Roman" w:hAnsi="Times New Roman" w:cs="Times New Roman"/>
+          <w:kern w:val="0"/>
+          <w:szCs w:val="21"/>
+        </w:rPr>
+        <w:t>Therefore, the algorithm is:</w:t>
+      </w:r>
       <w:r>
         <w:rPr>
           <w:rFonts w:ascii="宋体" w:eastAsia="宋体" w:hAnsi="宋体" w:cs="宋体"/>
@@ -2126,7 +1945,6 @@
                               </w:rPr>
                             </w:pPr>
                             <w:proofErr w:type="spellStart"/>
-                            <w:proofErr w:type="gramStart"/>
                             <w:r>
                               <w:rPr>
                                 <w:rFonts w:ascii="Consolas" w:hAnsi="Consolas"/>
@@ -2141,7 +1959,6 @@
                               </w:rPr>
                               <w:t>(</w:t>
                             </w:r>
-                            <w:proofErr w:type="gramEnd"/>
                             <w:r>
                               <w:rPr>
                                 <w:rFonts w:ascii="Consolas" w:hAnsi="Consolas"/>
@@ -2271,6 +2088,58 @@
                               </w:rPr>
                               <w:t xml:space="preserve"> Create table</w:t>
                             </w:r>
+                            <w:r>
+                              <w:rPr>
+                                <w:rFonts w:ascii="Consolas" w:hAnsi="Consolas"/>
+                              </w:rPr>
+                              <w:t xml:space="preserve"> of </w:t>
+                            </w:r>
+                            <m:oMath>
+                              <m:sSup>
+                                <m:sSupPr>
+                                  <m:ctrlPr>
+                                    <w:rPr>
+                                      <w:rFonts w:ascii="Cambria Math" w:hAnsi="Cambria Math"/>
+                                      <w:i/>
+                                    </w:rPr>
+                                  </m:ctrlPr>
+                                </m:sSupPr>
+                                <m:e>
+                                  <m:d>
+                                    <m:dPr>
+                                      <m:ctrlPr>
+                                        <w:rPr>
+                                          <w:rFonts w:ascii="Cambria Math" w:hAnsi="Cambria Math"/>
+                                          <w:i/>
+                                        </w:rPr>
+                                      </m:ctrlPr>
+                                    </m:dPr>
+                                    <m:e>
+                                      <m:r>
+                                        <w:rPr>
+                                          <w:rFonts w:ascii="Cambria Math" w:hAnsi="Cambria Math"/>
+                                        </w:rPr>
+                                        <m:t>k+2</m:t>
+                                      </m:r>
+                                    </m:e>
+                                  </m:d>
+                                </m:e>
+                                <m:sup>
+                                  <m:r>
+                                    <w:rPr>
+                                      <w:rFonts w:ascii="Cambria Math" w:hAnsi="Cambria Math"/>
+                                    </w:rPr>
+                                    <m:t>2</m:t>
+                                  </m:r>
+                                </m:sup>
+                              </m:sSup>
+                              <m:r>
+                                <w:rPr>
+                                  <w:rFonts w:ascii="Cambria Math" w:hAnsi="Cambria Math"/>
+                                </w:rPr>
+                                <m:t xml:space="preserve"> size</m:t>
+                              </m:r>
+                            </m:oMath>
                           </w:p>
                           <w:p>
                             <w:pPr>
@@ -2289,7 +2158,7 @@
                           <w:p>
                             <w:pPr>
                               <w:rPr>
-                                <w:rFonts w:ascii="Consolas" w:hAnsi="Consolas" w:hint="eastAsia"/>
+                                <w:rFonts w:ascii="Consolas" w:hAnsi="Consolas"/>
                               </w:rPr>
                             </w:pPr>
                             <w:r>
@@ -2323,14 +2192,7 @@
                               <w:rPr>
                                 <w:rFonts w:ascii="Consolas" w:hAnsi="Consolas"/>
                               </w:rPr>
-                              <w:t>num_</w:t>
-                            </w:r>
-                            <w:proofErr w:type="gramStart"/>
-                            <w:r>
-                              <w:rPr>
-                                <w:rFonts w:ascii="Consolas" w:hAnsi="Consolas"/>
-                              </w:rPr>
-                              <w:t>cuts</w:t>
+                              <w:t>num_cuts</w:t>
                             </w:r>
                             <w:proofErr w:type="spellEnd"/>
                             <w:r>
@@ -2340,7 +2202,6 @@
                               <w:t>][</w:t>
                             </w:r>
                             <w:proofErr w:type="spellStart"/>
-                            <w:proofErr w:type="gramEnd"/>
                             <w:r>
                               <w:rPr>
                                 <w:rFonts w:ascii="Consolas" w:hAnsi="Consolas"/>
@@ -2371,7 +2232,7 @@
                           <w:p>
                             <w:pPr>
                               <w:rPr>
-                                <w:rFonts w:ascii="Consolas" w:hAnsi="Consolas" w:hint="eastAsia"/>
+                                <w:rFonts w:ascii="Consolas" w:hAnsi="Consolas"/>
                               </w:rPr>
                             </w:pPr>
                             <w:r>
@@ -2560,7 +2421,7 @@
                           <w:p>
                             <w:pPr>
                               <w:rPr>
-                                <w:rFonts w:ascii="Consolas" w:hAnsi="Consolas" w:hint="eastAsia"/>
+                                <w:rFonts w:ascii="Consolas" w:hAnsi="Consolas"/>
                               </w:rPr>
                             </w:pPr>
                           </w:p>
@@ -2587,16 +2448,9 @@
                                 <w:rFonts w:ascii="Consolas" w:hAnsi="Consolas"/>
                               </w:rPr>
                               <w:tab/>
-                            </w:r>
-                            <w:proofErr w:type="gramStart"/>
-                            <w:r>
-                              <w:rPr>
-                                <w:rFonts w:ascii="Consolas" w:hAnsi="Consolas"/>
-                              </w:rPr>
                               <w:t>M[</w:t>
                             </w:r>
                             <w:proofErr w:type="spellStart"/>
-                            <w:proofErr w:type="gramEnd"/>
                             <w:r>
                               <w:rPr>
                                 <w:rFonts w:ascii="Consolas" w:hAnsi="Consolas"/>
@@ -2685,16 +2539,9 @@
                                 <w:rFonts w:ascii="Consolas" w:hAnsi="Consolas"/>
                               </w:rPr>
                               <w:tab/>
-                            </w:r>
-                            <w:proofErr w:type="gramStart"/>
-                            <w:r>
-                              <w:rPr>
-                                <w:rFonts w:ascii="Consolas" w:hAnsi="Consolas"/>
-                              </w:rPr>
                               <w:t>M[</w:t>
                             </w:r>
                             <w:proofErr w:type="spellStart"/>
-                            <w:proofErr w:type="gramEnd"/>
                             <w:r>
                               <w:rPr>
                                 <w:rFonts w:ascii="Consolas" w:hAnsi="Consolas"/>
@@ -2740,7 +2587,7 @@
                           <w:p>
                             <w:pPr>
                               <w:rPr>
-                                <w:rFonts w:ascii="Consolas" w:hAnsi="Consolas" w:hint="eastAsia"/>
+                                <w:rFonts w:ascii="Consolas" w:hAnsi="Consolas"/>
                               </w:rPr>
                             </w:pPr>
                           </w:p>
@@ -2767,16 +2614,9 @@
                                 <w:rFonts w:ascii="Consolas" w:hAnsi="Consolas"/>
                               </w:rPr>
                               <w:tab/>
-                            </w:r>
-                            <w:proofErr w:type="gramStart"/>
-                            <w:r>
-                              <w:rPr>
-                                <w:rFonts w:ascii="Consolas" w:hAnsi="Consolas"/>
-                              </w:rPr>
                               <w:t>M[</w:t>
                             </w:r>
                             <w:proofErr w:type="spellStart"/>
-                            <w:proofErr w:type="gramEnd"/>
                             <w:r>
                               <w:rPr>
                                 <w:rFonts w:ascii="Consolas" w:hAnsi="Consolas"/>
@@ -2822,7 +2662,7 @@
                           <w:p>
                             <w:pPr>
                               <w:rPr>
-                                <w:rFonts w:ascii="Consolas" w:hAnsi="Consolas"/>
+                                <w:rFonts w:ascii="Consolas" w:hAnsi="Consolas" w:hint="eastAsia"/>
                               </w:rPr>
                             </w:pPr>
                           </w:p>
@@ -2837,21 +2677,7 @@
                                 <w:rFonts w:ascii="Consolas" w:hAnsi="Consolas"/>
                               </w:rPr>
                               <w:tab/>
-                              <w:t xml:space="preserve">return </w:t>
-                            </w:r>
-                            <w:proofErr w:type="gramStart"/>
-                            <w:r>
-                              <w:rPr>
-                                <w:rFonts w:ascii="Consolas" w:hAnsi="Consolas"/>
-                              </w:rPr>
-                              <w:t>M[</w:t>
-                            </w:r>
-                            <w:proofErr w:type="gramEnd"/>
-                            <w:r>
-                              <w:rPr>
-                                <w:rFonts w:ascii="Consolas" w:hAnsi="Consolas"/>
-                              </w:rPr>
-                              <w:t xml:space="preserve">1, </w:t>
+                              <w:t xml:space="preserve">return M[1, </w:t>
                             </w:r>
                             <w:proofErr w:type="spellStart"/>
                             <w:r>
@@ -2890,7 +2716,7 @@
           </mc:Choice>
           <mc:Fallback>
             <w:pict>
-              <v:roundrect w14:anchorId="22333EBC" id="文本框 7" o:spid="_x0000_s1026" style="position:absolute;margin-left:0;margin-top:18.15pt;width:416.75pt;height:369.65pt;z-index:251659264;visibility:visible;mso-wrap-style:square;mso-width-percent:0;mso-height-percent:0;mso-wrap-distance-left:9pt;mso-wrap-distance-top:0;mso-wrap-distance-right:9pt;mso-wrap-distance-bottom:0;mso-position-horizontal:absolute;mso-position-horizontal-relative:text;mso-position-vertical:absolute;mso-position-vertical-relative:text;mso-width-percent:0;mso-height-percent:0;mso-width-relative:margin;mso-height-relative:margin;v-text-anchor:top" arcsize="3702f" o:gfxdata="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" fillcolor="white [3201]" strokecolor="black [3213]" strokeweight="1pt">
+              <v:roundrect w14:anchorId="22333EBC" id="文本框 7" o:spid="_x0000_s1026" style="position:absolute;margin-left:0;margin-top:18.15pt;width:416.75pt;height:369.65pt;z-index:251659264;visibility:visible;mso-wrap-style:square;mso-width-percent:0;mso-height-percent:0;mso-wrap-distance-left:9pt;mso-wrap-distance-top:0;mso-wrap-distance-right:9pt;mso-wrap-distance-bottom:0;mso-position-horizontal:absolute;mso-position-horizontal-relative:text;mso-position-vertical:absolute;mso-position-vertical-relative:text;mso-width-percent:0;mso-height-percent:0;mso-width-relative:margin;mso-height-relative:margin;v-text-anchor:top" arcsize="3702f" o:gfxdata="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" fillcolor="white [3201]" strokecolor="black [3213]" strokeweight="1pt">
                 <v:textbox>
                   <w:txbxContent>
                     <w:p>
@@ -2900,7 +2726,6 @@
                         </w:rPr>
                       </w:pPr>
                       <w:proofErr w:type="spellStart"/>
-                      <w:proofErr w:type="gramStart"/>
                       <w:r>
                         <w:rPr>
                           <w:rFonts w:ascii="Consolas" w:hAnsi="Consolas"/>
@@ -2915,7 +2740,6 @@
                         </w:rPr>
                         <w:t>(</w:t>
                       </w:r>
-                      <w:proofErr w:type="gramEnd"/>
                       <w:r>
                         <w:rPr>
                           <w:rFonts w:ascii="Consolas" w:hAnsi="Consolas"/>
@@ -3045,6 +2869,58 @@
                         </w:rPr>
                         <w:t xml:space="preserve"> Create table</w:t>
                       </w:r>
+                      <w:r>
+                        <w:rPr>
+                          <w:rFonts w:ascii="Consolas" w:hAnsi="Consolas"/>
+                        </w:rPr>
+                        <w:t xml:space="preserve"> of </w:t>
+                      </w:r>
+                      <m:oMath>
+                        <m:sSup>
+                          <m:sSupPr>
+                            <m:ctrlPr>
+                              <w:rPr>
+                                <w:rFonts w:ascii="Cambria Math" w:hAnsi="Cambria Math"/>
+                                <w:i/>
+                              </w:rPr>
+                            </m:ctrlPr>
+                          </m:sSupPr>
+                          <m:e>
+                            <m:d>
+                              <m:dPr>
+                                <m:ctrlPr>
+                                  <w:rPr>
+                                    <w:rFonts w:ascii="Cambria Math" w:hAnsi="Cambria Math"/>
+                                    <w:i/>
+                                  </w:rPr>
+                                </m:ctrlPr>
+                              </m:dPr>
+                              <m:e>
+                                <m:r>
+                                  <w:rPr>
+                                    <w:rFonts w:ascii="Cambria Math" w:hAnsi="Cambria Math"/>
+                                  </w:rPr>
+                                  <m:t>k+2</m:t>
+                                </m:r>
+                              </m:e>
+                            </m:d>
+                          </m:e>
+                          <m:sup>
+                            <m:r>
+                              <w:rPr>
+                                <w:rFonts w:ascii="Cambria Math" w:hAnsi="Cambria Math"/>
+                              </w:rPr>
+                              <m:t>2</m:t>
+                            </m:r>
+                          </m:sup>
+                        </m:sSup>
+                        <m:r>
+                          <w:rPr>
+                            <w:rFonts w:ascii="Cambria Math" w:hAnsi="Cambria Math"/>
+                          </w:rPr>
+                          <m:t xml:space="preserve"> size</m:t>
+                        </m:r>
+                      </m:oMath>
                     </w:p>
                     <w:p>
                       <w:pPr>
@@ -3063,7 +2939,7 @@
                     <w:p>
                       <w:pPr>
                         <w:rPr>
-                          <w:rFonts w:ascii="Consolas" w:hAnsi="Consolas" w:hint="eastAsia"/>
+                          <w:rFonts w:ascii="Consolas" w:hAnsi="Consolas"/>
                         </w:rPr>
                       </w:pPr>
                       <w:r>
@@ -3097,14 +2973,7 @@
                         <w:rPr>
                           <w:rFonts w:ascii="Consolas" w:hAnsi="Consolas"/>
                         </w:rPr>
-                        <w:t>num_</w:t>
-                      </w:r>
-                      <w:proofErr w:type="gramStart"/>
-                      <w:r>
-                        <w:rPr>
-                          <w:rFonts w:ascii="Consolas" w:hAnsi="Consolas"/>
-                        </w:rPr>
-                        <w:t>cuts</w:t>
+                        <w:t>num_cuts</w:t>
                       </w:r>
                       <w:proofErr w:type="spellEnd"/>
                       <w:r>
@@ -3114,7 +2983,6 @@
                         <w:t>][</w:t>
                       </w:r>
                       <w:proofErr w:type="spellStart"/>
-                      <w:proofErr w:type="gramEnd"/>
                       <w:r>
                         <w:rPr>
                           <w:rFonts w:ascii="Consolas" w:hAnsi="Consolas"/>
@@ -3145,7 +3013,7 @@
                     <w:p>
                       <w:pPr>
                         <w:rPr>
-                          <w:rFonts w:ascii="Consolas" w:hAnsi="Consolas" w:hint="eastAsia"/>
+                          <w:rFonts w:ascii="Consolas" w:hAnsi="Consolas"/>
                         </w:rPr>
                       </w:pPr>
                       <w:r>
@@ -3334,7 +3202,7 @@
                     <w:p>
                       <w:pPr>
                         <w:rPr>
-                          <w:rFonts w:ascii="Consolas" w:hAnsi="Consolas" w:hint="eastAsia"/>
+                          <w:rFonts w:ascii="Consolas" w:hAnsi="Consolas"/>
                         </w:rPr>
                       </w:pPr>
                     </w:p>
@@ -3361,16 +3229,9 @@
                           <w:rFonts w:ascii="Consolas" w:hAnsi="Consolas"/>
                         </w:rPr>
                         <w:tab/>
-                      </w:r>
-                      <w:proofErr w:type="gramStart"/>
-                      <w:r>
-                        <w:rPr>
-                          <w:rFonts w:ascii="Consolas" w:hAnsi="Consolas"/>
-                        </w:rPr>
                         <w:t>M[</w:t>
                       </w:r>
                       <w:proofErr w:type="spellStart"/>
-                      <w:proofErr w:type="gramEnd"/>
                       <w:r>
                         <w:rPr>
                           <w:rFonts w:ascii="Consolas" w:hAnsi="Consolas"/>
@@ -3459,16 +3320,9 @@
                           <w:rFonts w:ascii="Consolas" w:hAnsi="Consolas"/>
                         </w:rPr>
                         <w:tab/>
-                      </w:r>
-                      <w:proofErr w:type="gramStart"/>
-                      <w:r>
-                        <w:rPr>
-                          <w:rFonts w:ascii="Consolas" w:hAnsi="Consolas"/>
-                        </w:rPr>
                         <w:t>M[</w:t>
                       </w:r>
                       <w:proofErr w:type="spellStart"/>
-                      <w:proofErr w:type="gramEnd"/>
                       <w:r>
                         <w:rPr>
                           <w:rFonts w:ascii="Consolas" w:hAnsi="Consolas"/>
@@ -3514,7 +3368,7 @@
                     <w:p>
                       <w:pPr>
                         <w:rPr>
-                          <w:rFonts w:ascii="Consolas" w:hAnsi="Consolas" w:hint="eastAsia"/>
+                          <w:rFonts w:ascii="Consolas" w:hAnsi="Consolas"/>
                         </w:rPr>
                       </w:pPr>
                     </w:p>
@@ -3541,16 +3395,9 @@
                           <w:rFonts w:ascii="Consolas" w:hAnsi="Consolas"/>
                         </w:rPr>
                         <w:tab/>
-                      </w:r>
-                      <w:proofErr w:type="gramStart"/>
-                      <w:r>
-                        <w:rPr>
-                          <w:rFonts w:ascii="Consolas" w:hAnsi="Consolas"/>
-                        </w:rPr>
                         <w:t>M[</w:t>
                       </w:r>
                       <w:proofErr w:type="spellStart"/>
-                      <w:proofErr w:type="gramEnd"/>
                       <w:r>
                         <w:rPr>
                           <w:rFonts w:ascii="Consolas" w:hAnsi="Consolas"/>
@@ -3596,7 +3443,7 @@
                     <w:p>
                       <w:pPr>
                         <w:rPr>
-                          <w:rFonts w:ascii="Consolas" w:hAnsi="Consolas"/>
+                          <w:rFonts w:ascii="Consolas" w:hAnsi="Consolas" w:hint="eastAsia"/>
                         </w:rPr>
                       </w:pPr>
                     </w:p>
@@ -3611,21 +3458,7 @@
                           <w:rFonts w:ascii="Consolas" w:hAnsi="Consolas"/>
                         </w:rPr>
                         <w:tab/>
-                        <w:t xml:space="preserve">return </w:t>
-                      </w:r>
-                      <w:proofErr w:type="gramStart"/>
-                      <w:r>
-                        <w:rPr>
-                          <w:rFonts w:ascii="Consolas" w:hAnsi="Consolas"/>
-                        </w:rPr>
-                        <w:t>M[</w:t>
-                      </w:r>
-                      <w:proofErr w:type="gramEnd"/>
-                      <w:r>
-                        <w:rPr>
-                          <w:rFonts w:ascii="Consolas" w:hAnsi="Consolas"/>
-                        </w:rPr>
-                        <w:t xml:space="preserve">1, </w:t>
+                        <w:t xml:space="preserve">return M[1, </w:t>
                       </w:r>
                       <w:proofErr w:type="spellStart"/>
                       <w:r>
@@ -3719,7 +3552,7 @@
 </file>
 
 <file path=word/endnotes.xml><?xml version="1.0" encoding="utf-8"?>
-<w:endnotes xmlns:wpc="http://schemas.microsoft.com/office/word/2010/wordprocessingCanvas" xmlns:cx="http://schemas.microsoft.com/office/drawing/2014/chartex" xmlns:cx1="http://schemas.microsoft.com/office/drawing/2015/9/8/chartex" xmlns:cx2="http://schemas.microsoft.com/office/drawing/2015/10/21/chartex" xmlns:cx3="http://schemas.microsoft.com/office/drawing/2016/5/9/chartex" xmlns:cx4="http://schemas.microsoft.com/office/drawing/2016/5/10/chartex" xmlns:cx5="http://schemas.microsoft.com/office/drawing/2016/5/11/chartex" xmlns:cx6="http://schemas.microsoft.com/office/drawing/2016/5/12/chartex" xmlns:cx7="http://schemas.microsoft.com/office/drawing/2016/5/13/chartex" xmlns:cx8="http://schemas.microsoft.com/office/drawing/2016/5/14/chartex" xmlns:mc="http://schemas.openxmlformats.org/markup-compatibility/2006" xmlns:aink="http://schemas.microsoft.com/office/drawing/2016/ink" xmlns:am3d="http://schemas.microsoft.com/office/drawing/2017/model3d" xmlns:o="urn:schemas-microsoft-com:office:office" xmlns:r="http://schemas.openxmlformats.org/officeDocument/2006/relationships" xmlns:m="http://schemas.openxmlformats.org/officeDocument/2006/math" xmlns:v="urn:schemas-microsoft-com:vml" xmlns:wp14="http://schemas.microsoft.com/office/word/2010/wordprocessingDrawing" xmlns:wp="http://schemas.openxmlformats.org/drawingml/2006/wordprocessingDrawing" xmlns:w10="urn:schemas-microsoft-com:office:word" xmlns:w="http://schemas.openxmlformats.org/wordprocessingml/2006/main" xmlns:w14="http://schemas.microsoft.com/office/word/2010/wordml" xmlns:w15="http://schemas.microsoft.com/office/word/2012/wordml" xmlns:w16cid="http://schemas.microsoft.com/office/word/2016/wordml/cid" xmlns:w16se="http://schemas.microsoft.com/office/word/2015/wordml/symex" xmlns:wpg="http://schemas.microsoft.com/office/word/2010/wordprocessingGroup" xmlns:wpi="http://schemas.microsoft.com/office/word/2010/wordprocessingInk" xmlns:wne="http://schemas.microsoft.com/office/word/2006/wordml" xmlns:wps="http://schemas.microsoft.com/office/word/2010/wordprocessingShape" mc:Ignorable="w14 w15 w16se w16cid wp14">
+<w:endnotes xmlns:wpc="http://schemas.microsoft.com/office/word/2010/wordprocessingCanvas" xmlns:cx="http://schemas.microsoft.com/office/drawing/2014/chartex" xmlns:cx1="http://schemas.microsoft.com/office/drawing/2015/9/8/chartex" xmlns:cx2="http://schemas.microsoft.com/office/drawing/2015/10/21/chartex" xmlns:cx3="http://schemas.microsoft.com/office/drawing/2016/5/9/chartex" xmlns:cx4="http://schemas.microsoft.com/office/drawing/2016/5/10/chartex" xmlns:cx5="http://schemas.microsoft.com/office/drawing/2016/5/11/chartex" xmlns:cx6="http://schemas.microsoft.com/office/drawing/2016/5/12/chartex" xmlns:cx7="http://schemas.microsoft.com/office/drawing/2016/5/13/chartex" xmlns:cx8="http://schemas.microsoft.com/office/drawing/2016/5/14/chartex" xmlns:mc="http://schemas.openxmlformats.org/markup-compatibility/2006" xmlns:aink="http://schemas.microsoft.com/office/drawing/2016/ink" xmlns:am3d="http://schemas.microsoft.com/office/drawing/2017/model3d" xmlns:o="urn:schemas-microsoft-com:office:office" xmlns:oel="http://schemas.microsoft.com/office/2019/extlst" xmlns:r="http://schemas.openxmlformats.org/officeDocument/2006/relationships" xmlns:m="http://schemas.openxmlformats.org/officeDocument/2006/math" xmlns:v="urn:schemas-microsoft-com:vml" xmlns:wp14="http://schemas.microsoft.com/office/word/2010/wordprocessingDrawing" xmlns:wp="http://schemas.openxmlformats.org/drawingml/2006/wordprocessingDrawing" xmlns:w10="urn:schemas-microsoft-com:office:word" xmlns:w="http://schemas.openxmlformats.org/wordprocessingml/2006/main" xmlns:w14="http://schemas.microsoft.com/office/word/2010/wordml" xmlns:w15="http://schemas.microsoft.com/office/word/2012/wordml" xmlns:w16cex="http://schemas.microsoft.com/office/word/2018/wordml/cex" xmlns:w16cid="http://schemas.microsoft.com/office/word/2016/wordml/cid" xmlns:w16="http://schemas.microsoft.com/office/word/2018/wordml" xmlns:w16sdtdh="http://schemas.microsoft.com/office/word/2020/wordml/sdtdatahash" xmlns:w16se="http://schemas.microsoft.com/office/word/2015/wordml/symex" xmlns:wpg="http://schemas.microsoft.com/office/word/2010/wordprocessingGroup" xmlns:wpi="http://schemas.microsoft.com/office/word/2010/wordprocessingInk" xmlns:wne="http://schemas.microsoft.com/office/word/2006/wordml" xmlns:wps="http://schemas.microsoft.com/office/word/2010/wordprocessingShape" mc:Ignorable="w14 w15 w16se w16cid w16 w16cex w16sdtdh wp14">
   <w:endnote w:type="separator" w:id="-1">
     <w:p>
       <w:r>
@@ -3738,7 +3571,7 @@
 </file>
 
 <file path=word/footnotes.xml><?xml version="1.0" encoding="utf-8"?>
-<w:footnotes xmlns:wpc="http://schemas.microsoft.com/office/word/2010/wordprocessingCanvas" xmlns:cx="http://schemas.microsoft.com/office/drawing/2014/chartex" xmlns:cx1="http://schemas.microsoft.com/office/drawing/2015/9/8/chartex" xmlns:cx2="http://schemas.microsoft.com/office/drawing/2015/10/21/chartex" xmlns:cx3="http://schemas.microsoft.com/office/drawing/2016/5/9/chartex" xmlns:cx4="http://schemas.microsoft.com/office/drawing/2016/5/10/chartex" xmlns:cx5="http://schemas.microsoft.com/office/drawing/2016/5/11/chartex" xmlns:cx6="http://schemas.microsoft.com/office/drawing/2016/5/12/chartex" xmlns:cx7="http://schemas.microsoft.com/office/drawing/2016/5/13/chartex" xmlns:cx8="http://schemas.microsoft.com/office/drawing/2016/5/14/chartex" xmlns:mc="http://schemas.openxmlformats.org/markup-compatibility/2006" xmlns:aink="http://schemas.microsoft.com/office/drawing/2016/ink" xmlns:am3d="http://schemas.microsoft.com/office/drawing/2017/model3d" xmlns:o="urn:schemas-microsoft-com:office:office" xmlns:r="http://schemas.openxmlformats.org/officeDocument/2006/relationships" xmlns:m="http://schemas.openxmlformats.org/officeDocument/2006/math" xmlns:v="urn:schemas-microsoft-com:vml" xmlns:wp14="http://schemas.microsoft.com/office/word/2010/wordprocessingDrawing" xmlns:wp="http://schemas.openxmlformats.org/drawingml/2006/wordprocessingDrawing" xmlns:w10="urn:schemas-microsoft-com:office:word" xmlns:w="http://schemas.openxmlformats.org/wordprocessingml/2006/main" xmlns:w14="http://schemas.microsoft.com/office/word/2010/wordml" xmlns:w15="http://schemas.microsoft.com/office/word/2012/wordml" xmlns:w16cid="http://schemas.microsoft.com/office/word/2016/wordml/cid" xmlns:w16se="http://schemas.microsoft.com/office/word/2015/wordml/symex" xmlns:wpg="http://schemas.microsoft.com/office/word/2010/wordprocessingGroup" xmlns:wpi="http://schemas.microsoft.com/office/word/2010/wordprocessingInk" xmlns:wne="http://schemas.microsoft.com/office/word/2006/wordml" xmlns:wps="http://schemas.microsoft.com/office/word/2010/wordprocessingShape" mc:Ignorable="w14 w15 w16se w16cid wp14">
+<w:footnotes xmlns:wpc="http://schemas.microsoft.com/office/word/2010/wordprocessingCanvas" xmlns:cx="http://schemas.microsoft.com/office/drawing/2014/chartex" xmlns:cx1="http://schemas.microsoft.com/office/drawing/2015/9/8/chartex" xmlns:cx2="http://schemas.microsoft.com/office/drawing/2015/10/21/chartex" xmlns:cx3="http://schemas.microsoft.com/office/drawing/2016/5/9/chartex" xmlns:cx4="http://schemas.microsoft.com/office/drawing/2016/5/10/chartex" xmlns:cx5="http://schemas.microsoft.com/office/drawing/2016/5/11/chartex" xmlns:cx6="http://schemas.microsoft.com/office/drawing/2016/5/12/chartex" xmlns:cx7="http://schemas.microsoft.com/office/drawing/2016/5/13/chartex" xmlns:cx8="http://schemas.microsoft.com/office/drawing/2016/5/14/chartex" xmlns:mc="http://schemas.openxmlformats.org/markup-compatibility/2006" xmlns:aink="http://schemas.microsoft.com/office/drawing/2016/ink" xmlns:am3d="http://schemas.microsoft.com/office/drawing/2017/model3d" xmlns:o="urn:schemas-microsoft-com:office:office" xmlns:oel="http://schemas.microsoft.com/office/2019/extlst" xmlns:r="http://schemas.openxmlformats.org/officeDocument/2006/relationships" xmlns:m="http://schemas.openxmlformats.org/officeDocument/2006/math" xmlns:v="urn:schemas-microsoft-com:vml" xmlns:wp14="http://schemas.microsoft.com/office/word/2010/wordprocessingDrawing" xmlns:wp="http://schemas.openxmlformats.org/drawingml/2006/wordprocessingDrawing" xmlns:w10="urn:schemas-microsoft-com:office:word" xmlns:w="http://schemas.openxmlformats.org/wordprocessingml/2006/main" xmlns:w14="http://schemas.microsoft.com/office/word/2010/wordml" xmlns:w15="http://schemas.microsoft.com/office/word/2012/wordml" xmlns:w16cex="http://schemas.microsoft.com/office/word/2018/wordml/cex" xmlns:w16cid="http://schemas.microsoft.com/office/word/2016/wordml/cid" xmlns:w16="http://schemas.microsoft.com/office/word/2018/wordml" xmlns:w16sdtdh="http://schemas.microsoft.com/office/word/2020/wordml/sdtdatahash" xmlns:w16se="http://schemas.microsoft.com/office/word/2015/wordml/symex" xmlns:wpg="http://schemas.microsoft.com/office/word/2010/wordprocessingGroup" xmlns:wpi="http://schemas.microsoft.com/office/word/2010/wordprocessingInk" xmlns:wne="http://schemas.microsoft.com/office/word/2006/wordml" xmlns:wps="http://schemas.microsoft.com/office/word/2010/wordprocessingShape" mc:Ignorable="w14 w15 w16se w16cid w16 w16cex w16sdtdh wp14">
   <w:footnote w:type="separator" w:id="-1">
     <w:p>
       <w:r>
@@ -3757,7 +3590,7 @@
 </file>
 
 <file path=word/header1.xml><?xml version="1.0" encoding="utf-8"?>
-<w:hdr xmlns:wpc="http://schemas.microsoft.com/office/word/2010/wordprocessingCanvas" xmlns:cx="http://schemas.microsoft.com/office/drawing/2014/chartex" xmlns:cx1="http://schemas.microsoft.com/office/drawing/2015/9/8/chartex" xmlns:cx2="http://schemas.microsoft.com/office/drawing/2015/10/21/chartex" xmlns:cx3="http://schemas.microsoft.com/office/drawing/2016/5/9/chartex" xmlns:cx4="http://schemas.microsoft.com/office/drawing/2016/5/10/chartex" xmlns:cx5="http://schemas.microsoft.com/office/drawing/2016/5/11/chartex" xmlns:cx6="http://schemas.microsoft.com/office/drawing/2016/5/12/chartex" xmlns:cx7="http://schemas.microsoft.com/office/drawing/2016/5/13/chartex" xmlns:cx8="http://schemas.microsoft.com/office/drawing/2016/5/14/chartex" xmlns:mc="http://schemas.openxmlformats.org/markup-compatibility/2006" xmlns:aink="http://schemas.microsoft.com/office/drawing/2016/ink" xmlns:am3d="http://schemas.microsoft.com/office/drawing/2017/model3d" xmlns:o="urn:schemas-microsoft-com:office:office" xmlns:r="http://schemas.openxmlformats.org/officeDocument/2006/relationships" xmlns:m="http://schemas.openxmlformats.org/officeDocument/2006/math" xmlns:v="urn:schemas-microsoft-com:vml" xmlns:wp14="http://schemas.microsoft.com/office/word/2010/wordprocessingDrawing" xmlns:wp="http://schemas.openxmlformats.org/drawingml/2006/wordprocessingDrawing" xmlns:w10="urn:schemas-microsoft-com:office:word" xmlns:w="http://schemas.openxmlformats.org/wordprocessingml/2006/main" xmlns:w14="http://schemas.microsoft.com/office/word/2010/wordml" xmlns:w15="http://schemas.microsoft.com/office/word/2012/wordml" xmlns:w16cid="http://schemas.microsoft.com/office/word/2016/wordml/cid" xmlns:w16se="http://schemas.microsoft.com/office/word/2015/wordml/symex" xmlns:wpg="http://schemas.microsoft.com/office/word/2010/wordprocessingGroup" xmlns:wpi="http://schemas.microsoft.com/office/word/2010/wordprocessingInk" xmlns:wne="http://schemas.microsoft.com/office/word/2006/wordml" xmlns:wps="http://schemas.microsoft.com/office/word/2010/wordprocessingShape" mc:Ignorable="w14 w15 w16se w16cid wp14">
+<w:hdr xmlns:wpc="http://schemas.microsoft.com/office/word/2010/wordprocessingCanvas" xmlns:cx="http://schemas.microsoft.com/office/drawing/2014/chartex" xmlns:cx1="http://schemas.microsoft.com/office/drawing/2015/9/8/chartex" xmlns:cx2="http://schemas.microsoft.com/office/drawing/2015/10/21/chartex" xmlns:cx3="http://schemas.microsoft.com/office/drawing/2016/5/9/chartex" xmlns:cx4="http://schemas.microsoft.com/office/drawing/2016/5/10/chartex" xmlns:cx5="http://schemas.microsoft.com/office/drawing/2016/5/11/chartex" xmlns:cx6="http://schemas.microsoft.com/office/drawing/2016/5/12/chartex" xmlns:cx7="http://schemas.microsoft.com/office/drawing/2016/5/13/chartex" xmlns:cx8="http://schemas.microsoft.com/office/drawing/2016/5/14/chartex" xmlns:mc="http://schemas.openxmlformats.org/markup-compatibility/2006" xmlns:aink="http://schemas.microsoft.com/office/drawing/2016/ink" xmlns:am3d="http://schemas.microsoft.com/office/drawing/2017/model3d" xmlns:o="urn:schemas-microsoft-com:office:office" xmlns:oel="http://schemas.microsoft.com/office/2019/extlst" xmlns:r="http://schemas.openxmlformats.org/officeDocument/2006/relationships" xmlns:m="http://schemas.openxmlformats.org/officeDocument/2006/math" xmlns:v="urn:schemas-microsoft-com:vml" xmlns:wp14="http://schemas.microsoft.com/office/word/2010/wordprocessingDrawing" xmlns:wp="http://schemas.openxmlformats.org/drawingml/2006/wordprocessingDrawing" xmlns:w10="urn:schemas-microsoft-com:office:word" xmlns:w="http://schemas.openxmlformats.org/wordprocessingml/2006/main" xmlns:w14="http://schemas.microsoft.com/office/word/2010/wordml" xmlns:w15="http://schemas.microsoft.com/office/word/2012/wordml" xmlns:w16cex="http://schemas.microsoft.com/office/word/2018/wordml/cex" xmlns:w16cid="http://schemas.microsoft.com/office/word/2016/wordml/cid" xmlns:w16="http://schemas.microsoft.com/office/word/2018/wordml" xmlns:w16sdtdh="http://schemas.microsoft.com/office/word/2020/wordml/sdtdatahash" xmlns:w16se="http://schemas.microsoft.com/office/word/2015/wordml/symex" xmlns:wpg="http://schemas.microsoft.com/office/word/2010/wordprocessingGroup" xmlns:wpi="http://schemas.microsoft.com/office/word/2010/wordprocessingInk" xmlns:wne="http://schemas.microsoft.com/office/word/2006/wordml" xmlns:wps="http://schemas.microsoft.com/office/word/2010/wordprocessingShape" mc:Ignorable="w14 w15 w16se w16cid w16 w16cex w16sdtdh wp14">
   <w:p>
     <w:pPr>
       <w:pStyle w:val="a3"/>
@@ -3885,8 +3718,120 @@
 </file>
 
 <file path=word/numbering.xml><?xml version="1.0" encoding="utf-8"?>
-<w:numbering xmlns:wpc="http://schemas.microsoft.com/office/word/2010/wordprocessingCanvas" xmlns:cx="http://schemas.microsoft.com/office/drawing/2014/chartex" xmlns:cx1="http://schemas.microsoft.com/office/drawing/2015/9/8/chartex" xmlns:cx2="http://schemas.microsoft.com/office/drawing/2015/10/21/chartex" xmlns:cx3="http://schemas.microsoft.com/office/drawing/2016/5/9/chartex" xmlns:cx4="http://schemas.microsoft.com/office/drawing/2016/5/10/chartex" xmlns:cx5="http://schemas.microsoft.com/office/drawing/2016/5/11/chartex" xmlns:cx6="http://schemas.microsoft.com/office/drawing/2016/5/12/chartex" xmlns:cx7="http://schemas.microsoft.com/office/drawing/2016/5/13/chartex" xmlns:cx8="http://schemas.microsoft.com/office/drawing/2016/5/14/chartex" xmlns:mc="http://schemas.openxmlformats.org/markup-compatibility/2006" xmlns:aink="http://schemas.microsoft.com/office/drawing/2016/ink" xmlns:am3d="http://schemas.microsoft.com/office/drawing/2017/model3d" xmlns:o="urn:schemas-microsoft-com:office:office" xmlns:r="http://schemas.openxmlformats.org/officeDocument/2006/relationships" xmlns:m="http://schemas.openxmlformats.org/officeDocument/2006/math" xmlns:v="urn:schemas-microsoft-com:vml" xmlns:wp14="http://schemas.microsoft.com/office/word/2010/wordprocessingDrawing" xmlns:wp="http://schemas.openxmlformats.org/drawingml/2006/wordprocessingDrawing" xmlns:w10="urn:schemas-microsoft-com:office:word" xmlns:w="http://schemas.openxmlformats.org/wordprocessingml/2006/main" xmlns:w14="http://schemas.microsoft.com/office/word/2010/wordml" xmlns:w15="http://schemas.microsoft.com/office/word/2012/wordml" xmlns:w16cid="http://schemas.microsoft.com/office/word/2016/wordml/cid" xmlns:w16se="http://schemas.microsoft.com/office/word/2015/wordml/symex" xmlns:wpg="http://schemas.microsoft.com/office/word/2010/wordprocessingGroup" xmlns:wpi="http://schemas.microsoft.com/office/word/2010/wordprocessingInk" xmlns:wne="http://schemas.microsoft.com/office/word/2006/wordml" xmlns:wps="http://schemas.microsoft.com/office/word/2010/wordprocessingShape" mc:Ignorable="w14 w15 w16se w16cid wp14">
+<w:numbering xmlns:wpc="http://schemas.microsoft.com/office/word/2010/wordprocessingCanvas" xmlns:cx="http://schemas.microsoft.com/office/drawing/2014/chartex" xmlns:cx1="http://schemas.microsoft.com/office/drawing/2015/9/8/chartex" xmlns:cx2="http://schemas.microsoft.com/office/drawing/2015/10/21/chartex" xmlns:cx3="http://schemas.microsoft.com/office/drawing/2016/5/9/chartex" xmlns:cx4="http://schemas.microsoft.com/office/drawing/2016/5/10/chartex" xmlns:cx5="http://schemas.microsoft.com/office/drawing/2016/5/11/chartex" xmlns:cx6="http://schemas.microsoft.com/office/drawing/2016/5/12/chartex" xmlns:cx7="http://schemas.microsoft.com/office/drawing/2016/5/13/chartex" xmlns:cx8="http://schemas.microsoft.com/office/drawing/2016/5/14/chartex" xmlns:mc="http://schemas.openxmlformats.org/markup-compatibility/2006" xmlns:aink="http://schemas.microsoft.com/office/drawing/2016/ink" xmlns:am3d="http://schemas.microsoft.com/office/drawing/2017/model3d" xmlns:o="urn:schemas-microsoft-com:office:office" xmlns:oel="http://schemas.microsoft.com/office/2019/extlst" xmlns:r="http://schemas.openxmlformats.org/officeDocument/2006/relationships" xmlns:m="http://schemas.openxmlformats.org/officeDocument/2006/math" xmlns:v="urn:schemas-microsoft-com:vml" xmlns:wp14="http://schemas.microsoft.com/office/word/2010/wordprocessingDrawing" xmlns:wp="http://schemas.openxmlformats.org/drawingml/2006/wordprocessingDrawing" xmlns:w10="urn:schemas-microsoft-com:office:word" xmlns:w="http://schemas.openxmlformats.org/wordprocessingml/2006/main" xmlns:w14="http://schemas.microsoft.com/office/word/2010/wordml" xmlns:w15="http://schemas.microsoft.com/office/word/2012/wordml" xmlns:w16cex="http://schemas.microsoft.com/office/word/2018/wordml/cex" xmlns:w16cid="http://schemas.microsoft.com/office/word/2016/wordml/cid" xmlns:w16="http://schemas.microsoft.com/office/word/2018/wordml" xmlns:w16sdtdh="http://schemas.microsoft.com/office/word/2020/wordml/sdtdatahash" xmlns:w16se="http://schemas.microsoft.com/office/word/2015/wordml/symex" xmlns:wpg="http://schemas.microsoft.com/office/word/2010/wordprocessingGroup" xmlns:wpi="http://schemas.microsoft.com/office/word/2010/wordprocessingInk" xmlns:wne="http://schemas.microsoft.com/office/word/2006/wordml" xmlns:wps="http://schemas.microsoft.com/office/word/2010/wordprocessingShape" mc:Ignorable="w14 w15 w16se w16cid w16 w16cex w16sdtdh wp14">
   <w:abstractNum w:abstractNumId="0" w15:restartNumberingAfterBreak="0">
+    <w:nsid w:val="00736B28"/>
+    <w:multiLevelType w:val="hybridMultilevel"/>
+    <w:tmpl w:val="A7CCBDD8"/>
+    <w:lvl w:ilvl="0" w:tplc="8C8446AC">
+      <w:numFmt w:val="bullet"/>
+      <w:lvlText w:val="-"/>
+      <w:lvlJc w:val="left"/>
+      <w:pPr>
+        <w:ind w:left="360" w:hanging="360"/>
+      </w:pPr>
+      <w:rPr>
+        <w:rFonts w:ascii="Times New Roman" w:eastAsiaTheme="minorEastAsia" w:hAnsi="Times New Roman" w:cs="Times New Roman" w:hint="default"/>
+      </w:rPr>
+    </w:lvl>
+    <w:lvl w:ilvl="1" w:tplc="04090003" w:tentative="1">
+      <w:start w:val="1"/>
+      <w:numFmt w:val="bullet"/>
+      <w:lvlText w:val=""/>
+      <w:lvlJc w:val="left"/>
+      <w:pPr>
+        <w:ind w:left="880" w:hanging="440"/>
+      </w:pPr>
+      <w:rPr>
+        <w:rFonts w:ascii="Wingdings" w:hAnsi="Wingdings" w:hint="default"/>
+      </w:rPr>
+    </w:lvl>
+    <w:lvl w:ilvl="2" w:tplc="04090005" w:tentative="1">
+      <w:start w:val="1"/>
+      <w:numFmt w:val="bullet"/>
+      <w:lvlText w:val=""/>
+      <w:lvlJc w:val="left"/>
+      <w:pPr>
+        <w:ind w:left="1320" w:hanging="440"/>
+      </w:pPr>
+      <w:rPr>
+        <w:rFonts w:ascii="Wingdings" w:hAnsi="Wingdings" w:hint="default"/>
+      </w:rPr>
+    </w:lvl>
+    <w:lvl w:ilvl="3" w:tplc="04090001" w:tentative="1">
+      <w:start w:val="1"/>
+      <w:numFmt w:val="bullet"/>
+      <w:lvlText w:val=""/>
+      <w:lvlJc w:val="left"/>
+      <w:pPr>
+        <w:ind w:left="1760" w:hanging="440"/>
+      </w:pPr>
+      <w:rPr>
+        <w:rFonts w:ascii="Wingdings" w:hAnsi="Wingdings" w:hint="default"/>
+      </w:rPr>
+    </w:lvl>
+    <w:lvl w:ilvl="4" w:tplc="04090003" w:tentative="1">
+      <w:start w:val="1"/>
+      <w:numFmt w:val="bullet"/>
+      <w:lvlText w:val=""/>
+      <w:lvlJc w:val="left"/>
+      <w:pPr>
+        <w:ind w:left="2200" w:hanging="440"/>
+      </w:pPr>
+      <w:rPr>
+        <w:rFonts w:ascii="Wingdings" w:hAnsi="Wingdings" w:hint="default"/>
+      </w:rPr>
+    </w:lvl>
+    <w:lvl w:ilvl="5" w:tplc="04090005" w:tentative="1">
+      <w:start w:val="1"/>
+      <w:numFmt w:val="bullet"/>
+      <w:lvlText w:val=""/>
+      <w:lvlJc w:val="left"/>
+      <w:pPr>
+        <w:ind w:left="2640" w:hanging="440"/>
+      </w:pPr>
+      <w:rPr>
+        <w:rFonts w:ascii="Wingdings" w:hAnsi="Wingdings" w:hint="default"/>
+      </w:rPr>
+    </w:lvl>
+    <w:lvl w:ilvl="6" w:tplc="04090001" w:tentative="1">
+      <w:start w:val="1"/>
+      <w:numFmt w:val="bullet"/>
+      <w:lvlText w:val=""/>
+      <w:lvlJc w:val="left"/>
+      <w:pPr>
+        <w:ind w:left="3080" w:hanging="440"/>
+      </w:pPr>
+      <w:rPr>
+        <w:rFonts w:ascii="Wingdings" w:hAnsi="Wingdings" w:hint="default"/>
+      </w:rPr>
+    </w:lvl>
+    <w:lvl w:ilvl="7" w:tplc="04090003" w:tentative="1">
+      <w:start w:val="1"/>
+      <w:numFmt w:val="bullet"/>
+      <w:lvlText w:val=""/>
+      <w:lvlJc w:val="left"/>
+      <w:pPr>
+        <w:ind w:left="3520" w:hanging="440"/>
+      </w:pPr>
+      <w:rPr>
+        <w:rFonts w:ascii="Wingdings" w:hAnsi="Wingdings" w:hint="default"/>
+      </w:rPr>
+    </w:lvl>
+    <w:lvl w:ilvl="8" w:tplc="04090005" w:tentative="1">
+      <w:start w:val="1"/>
+      <w:numFmt w:val="bullet"/>
+      <w:lvlText w:val=""/>
+      <w:lvlJc w:val="left"/>
+      <w:pPr>
+        <w:ind w:left="3960" w:hanging="440"/>
+      </w:pPr>
+      <w:rPr>
+        <w:rFonts w:ascii="Wingdings" w:hAnsi="Wingdings" w:hint="default"/>
+      </w:rPr>
+    </w:lvl>
+  </w:abstractNum>
+  <w:abstractNum w:abstractNumId="1" w15:restartNumberingAfterBreak="0">
     <w:nsid w:val="0A0E6D41"/>
     <w:multiLevelType w:val="hybridMultilevel"/>
     <w:tmpl w:val="212AB2E2"/>
@@ -3975,7 +3920,7 @@
       </w:pPr>
     </w:lvl>
   </w:abstractNum>
-  <w:abstractNum w:abstractNumId="1" w15:restartNumberingAfterBreak="0">
+  <w:abstractNum w:abstractNumId="2" w15:restartNumberingAfterBreak="0">
     <w:nsid w:val="0D314975"/>
     <w:multiLevelType w:val="hybridMultilevel"/>
     <w:tmpl w:val="5DDC2DC4"/>
@@ -4064,7 +4009,7 @@
       </w:pPr>
     </w:lvl>
   </w:abstractNum>
-  <w:abstractNum w:abstractNumId="2" w15:restartNumberingAfterBreak="0">
+  <w:abstractNum w:abstractNumId="3" w15:restartNumberingAfterBreak="0">
     <w:nsid w:val="33656850"/>
     <w:multiLevelType w:val="multilevel"/>
     <w:tmpl w:val="29E6E4EA"/>
@@ -4177,7 +4122,7 @@
       </w:pPr>
     </w:lvl>
   </w:abstractNum>
-  <w:abstractNum w:abstractNumId="3" w15:restartNumberingAfterBreak="0">
+  <w:abstractNum w:abstractNumId="4" w15:restartNumberingAfterBreak="0">
     <w:nsid w:val="358F7DBD"/>
     <w:multiLevelType w:val="hybridMultilevel"/>
     <w:tmpl w:val="9E48963E"/>
@@ -4266,7 +4211,7 @@
       </w:pPr>
     </w:lvl>
   </w:abstractNum>
-  <w:abstractNum w:abstractNumId="4" w15:restartNumberingAfterBreak="0">
+  <w:abstractNum w:abstractNumId="5" w15:restartNumberingAfterBreak="0">
     <w:nsid w:val="3B45793D"/>
     <w:multiLevelType w:val="hybridMultilevel"/>
     <w:tmpl w:val="E1BC7A80"/>
@@ -4355,7 +4300,7 @@
       </w:pPr>
     </w:lvl>
   </w:abstractNum>
-  <w:abstractNum w:abstractNumId="5" w15:restartNumberingAfterBreak="0">
+  <w:abstractNum w:abstractNumId="6" w15:restartNumberingAfterBreak="0">
     <w:nsid w:val="46DD5E55"/>
     <w:multiLevelType w:val="hybridMultilevel"/>
     <w:tmpl w:val="9E48963E"/>
@@ -4444,7 +4389,7 @@
       </w:pPr>
     </w:lvl>
   </w:abstractNum>
-  <w:abstractNum w:abstractNumId="6" w15:restartNumberingAfterBreak="0">
+  <w:abstractNum w:abstractNumId="7" w15:restartNumberingAfterBreak="0">
     <w:nsid w:val="4AD04C1B"/>
     <w:multiLevelType w:val="hybridMultilevel"/>
     <w:tmpl w:val="6DAA73AC"/>
@@ -4533,7 +4478,7 @@
       </w:pPr>
     </w:lvl>
   </w:abstractNum>
-  <w:abstractNum w:abstractNumId="7" w15:restartNumberingAfterBreak="0">
+  <w:abstractNum w:abstractNumId="8" w15:restartNumberingAfterBreak="0">
     <w:nsid w:val="4E251E9B"/>
     <w:multiLevelType w:val="hybridMultilevel"/>
     <w:tmpl w:val="C9AAFE3A"/>
@@ -4622,7 +4567,7 @@
       </w:pPr>
     </w:lvl>
   </w:abstractNum>
-  <w:abstractNum w:abstractNumId="8" w15:restartNumberingAfterBreak="0">
+  <w:abstractNum w:abstractNumId="9" w15:restartNumberingAfterBreak="0">
     <w:nsid w:val="5349615D"/>
     <w:multiLevelType w:val="hybridMultilevel"/>
     <w:tmpl w:val="C9AAFE3A"/>
@@ -4711,7 +4656,7 @@
       </w:pPr>
     </w:lvl>
   </w:abstractNum>
-  <w:abstractNum w:abstractNumId="9" w15:restartNumberingAfterBreak="0">
+  <w:abstractNum w:abstractNumId="10" w15:restartNumberingAfterBreak="0">
     <w:nsid w:val="55CB0C18"/>
     <w:multiLevelType w:val="hybridMultilevel"/>
     <w:tmpl w:val="212AB2E2"/>
@@ -4800,7 +4745,7 @@
       </w:pPr>
     </w:lvl>
   </w:abstractNum>
-  <w:abstractNum w:abstractNumId="10" w15:restartNumberingAfterBreak="0">
+  <w:abstractNum w:abstractNumId="11" w15:restartNumberingAfterBreak="0">
     <w:nsid w:val="57330916"/>
     <w:multiLevelType w:val="hybridMultilevel"/>
     <w:tmpl w:val="06FEB984"/>
@@ -4889,7 +4834,7 @@
       </w:pPr>
     </w:lvl>
   </w:abstractNum>
-  <w:abstractNum w:abstractNumId="11" w15:restartNumberingAfterBreak="0">
+  <w:abstractNum w:abstractNumId="12" w15:restartNumberingAfterBreak="0">
     <w:nsid w:val="5C922209"/>
     <w:multiLevelType w:val="hybridMultilevel"/>
     <w:tmpl w:val="24F06386"/>
@@ -4978,7 +4923,7 @@
       </w:pPr>
     </w:lvl>
   </w:abstractNum>
-  <w:abstractNum w:abstractNumId="12" w15:restartNumberingAfterBreak="0">
+  <w:abstractNum w:abstractNumId="13" w15:restartNumberingAfterBreak="0">
     <w:nsid w:val="6C32101A"/>
     <w:multiLevelType w:val="multilevel"/>
     <w:tmpl w:val="01241D50"/>
@@ -5091,7 +5036,7 @@
       </w:pPr>
     </w:lvl>
   </w:abstractNum>
-  <w:abstractNum w:abstractNumId="13" w15:restartNumberingAfterBreak="0">
+  <w:abstractNum w:abstractNumId="14" w15:restartNumberingAfterBreak="0">
     <w:nsid w:val="728245E8"/>
     <w:multiLevelType w:val="hybridMultilevel"/>
     <w:tmpl w:val="C9AAFE3A"/>
@@ -5180,7 +5125,7 @@
       </w:pPr>
     </w:lvl>
   </w:abstractNum>
-  <w:abstractNum w:abstractNumId="14" w15:restartNumberingAfterBreak="0">
+  <w:abstractNum w:abstractNumId="15" w15:restartNumberingAfterBreak="0">
     <w:nsid w:val="7A5E3A03"/>
     <w:multiLevelType w:val="hybridMultilevel"/>
     <w:tmpl w:val="BB14654C"/>
@@ -5292,7 +5237,7 @@
       </w:rPr>
     </w:lvl>
   </w:abstractNum>
-  <w:abstractNum w:abstractNumId="15" w15:restartNumberingAfterBreak="0">
+  <w:abstractNum w:abstractNumId="16" w15:restartNumberingAfterBreak="0">
     <w:nsid w:val="7C7B4B7C"/>
     <w:multiLevelType w:val="hybridMultilevel"/>
     <w:tmpl w:val="A106F52C"/>
@@ -5382,7 +5327,7 @@
       </w:pPr>
     </w:lvl>
   </w:abstractNum>
-  <w:abstractNum w:abstractNumId="16" w15:restartNumberingAfterBreak="0">
+  <w:abstractNum w:abstractNumId="17" w15:restartNumberingAfterBreak="0">
     <w:nsid w:val="7E083C10"/>
     <w:multiLevelType w:val="hybridMultilevel"/>
     <w:tmpl w:val="24F06386"/>
@@ -5471,62 +5416,65 @@
       </w:pPr>
     </w:lvl>
   </w:abstractNum>
-  <w:num w:numId="1">
+  <w:num w:numId="1" w16cid:durableId="141703853">
+    <w:abstractNumId w:val="16"/>
+  </w:num>
+  <w:num w:numId="2" w16cid:durableId="545218248">
+    <w:abstractNumId w:val="6"/>
+  </w:num>
+  <w:num w:numId="3" w16cid:durableId="366561668">
+    <w:abstractNumId w:val="4"/>
+  </w:num>
+  <w:num w:numId="4" w16cid:durableId="963343724">
+    <w:abstractNumId w:val="10"/>
+  </w:num>
+  <w:num w:numId="5" w16cid:durableId="1935160906">
+    <w:abstractNumId w:val="1"/>
+  </w:num>
+  <w:num w:numId="6" w16cid:durableId="236597795">
+    <w:abstractNumId w:val="11"/>
+  </w:num>
+  <w:num w:numId="7" w16cid:durableId="1919165887">
+    <w:abstractNumId w:val="3"/>
+  </w:num>
+  <w:num w:numId="8" w16cid:durableId="188489575">
+    <w:abstractNumId w:val="14"/>
+  </w:num>
+  <w:num w:numId="9" w16cid:durableId="1931423383">
+    <w:abstractNumId w:val="13"/>
+  </w:num>
+  <w:num w:numId="10" w16cid:durableId="1531918097">
+    <w:abstractNumId w:val="8"/>
+  </w:num>
+  <w:num w:numId="11" w16cid:durableId="408307290">
+    <w:abstractNumId w:val="17"/>
+  </w:num>
+  <w:num w:numId="12" w16cid:durableId="374739947">
+    <w:abstractNumId w:val="12"/>
+  </w:num>
+  <w:num w:numId="13" w16cid:durableId="1563759244">
+    <w:abstractNumId w:val="9"/>
+  </w:num>
+  <w:num w:numId="14" w16cid:durableId="1665816805">
+    <w:abstractNumId w:val="2"/>
+  </w:num>
+  <w:num w:numId="15" w16cid:durableId="1192954288">
+    <w:abstractNumId w:val="5"/>
+  </w:num>
+  <w:num w:numId="16" w16cid:durableId="1916669952">
+    <w:abstractNumId w:val="7"/>
+  </w:num>
+  <w:num w:numId="17" w16cid:durableId="1405419568">
     <w:abstractNumId w:val="15"/>
   </w:num>
-  <w:num w:numId="2">
-    <w:abstractNumId w:val="5"/>
-  </w:num>
-  <w:num w:numId="3">
-    <w:abstractNumId w:val="3"/>
-  </w:num>
-  <w:num w:numId="4">
-    <w:abstractNumId w:val="9"/>
-  </w:num>
-  <w:num w:numId="5">
+  <w:num w:numId="18" w16cid:durableId="1400131937">
     <w:abstractNumId w:val="0"/>
-  </w:num>
-  <w:num w:numId="6">
-    <w:abstractNumId w:val="10"/>
-  </w:num>
-  <w:num w:numId="7">
-    <w:abstractNumId w:val="2"/>
-  </w:num>
-  <w:num w:numId="8">
-    <w:abstractNumId w:val="13"/>
-  </w:num>
-  <w:num w:numId="9">
-    <w:abstractNumId w:val="12"/>
-  </w:num>
-  <w:num w:numId="10">
-    <w:abstractNumId w:val="7"/>
-  </w:num>
-  <w:num w:numId="11">
-    <w:abstractNumId w:val="16"/>
-  </w:num>
-  <w:num w:numId="12">
-    <w:abstractNumId w:val="11"/>
-  </w:num>
-  <w:num w:numId="13">
-    <w:abstractNumId w:val="8"/>
-  </w:num>
-  <w:num w:numId="14">
-    <w:abstractNumId w:val="1"/>
-  </w:num>
-  <w:num w:numId="15">
-    <w:abstractNumId w:val="4"/>
-  </w:num>
-  <w:num w:numId="16">
-    <w:abstractNumId w:val="6"/>
-  </w:num>
-  <w:num w:numId="17">
-    <w:abstractNumId w:val="14"/>
   </w:num>
 </w:numbering>
 </file>
 
 <file path=word/styles.xml><?xml version="1.0" encoding="utf-8"?>
-<w:styles xmlns:mc="http://schemas.openxmlformats.org/markup-compatibility/2006" xmlns:r="http://schemas.openxmlformats.org/officeDocument/2006/relationships" xmlns:w="http://schemas.openxmlformats.org/wordprocessingml/2006/main" xmlns:w14="http://schemas.microsoft.com/office/word/2010/wordml" xmlns:w15="http://schemas.microsoft.com/office/word/2012/wordml" xmlns:w16cid="http://schemas.microsoft.com/office/word/2016/wordml/cid" xmlns:w16se="http://schemas.microsoft.com/office/word/2015/wordml/symex" mc:Ignorable="w14 w15 w16se w16cid">
+<w:styles xmlns:mc="http://schemas.openxmlformats.org/markup-compatibility/2006" xmlns:r="http://schemas.openxmlformats.org/officeDocument/2006/relationships" xmlns:w="http://schemas.openxmlformats.org/wordprocessingml/2006/main" xmlns:w14="http://schemas.microsoft.com/office/word/2010/wordml" xmlns:w15="http://schemas.microsoft.com/office/word/2012/wordml" xmlns:w16cex="http://schemas.microsoft.com/office/word/2018/wordml/cex" xmlns:w16cid="http://schemas.microsoft.com/office/word/2016/wordml/cid" xmlns:w16="http://schemas.microsoft.com/office/word/2018/wordml" xmlns:w16sdtdh="http://schemas.microsoft.com/office/word/2020/wordml/sdtdatahash" xmlns:w16se="http://schemas.microsoft.com/office/word/2015/wordml/symex" mc:Ignorable="w14 w15 w16se w16cid w16 w16cex w16sdtdh">
   <w:docDefaults>
     <w:rPrDefault>
       <w:rPr>
@@ -5539,7 +5487,7 @@
     </w:rPrDefault>
     <w:pPrDefault/>
   </w:docDefaults>
-  <w:latentStyles w:defLockedState="0" w:defUIPriority="99" w:defSemiHidden="0" w:defUnhideWhenUsed="0" w:defQFormat="0" w:count="375">
+  <w:latentStyles w:defLockedState="0" w:defUIPriority="99" w:defSemiHidden="0" w:defUnhideWhenUsed="0" w:defQFormat="0" w:count="376">
     <w:lsdException w:name="Normal" w:uiPriority="0" w:qFormat="1"/>
     <w:lsdException w:name="heading 1" w:uiPriority="9" w:qFormat="1"/>
     <w:lsdException w:name="heading 2" w:semiHidden="1" w:uiPriority="9" w:unhideWhenUsed="1" w:qFormat="1"/>
@@ -5645,7 +5593,6 @@
     <w:lsdException w:name="HTML Sample" w:semiHidden="1" w:unhideWhenUsed="1"/>
     <w:lsdException w:name="HTML Typewriter" w:semiHidden="1" w:unhideWhenUsed="1"/>
     <w:lsdException w:name="HTML Variable" w:semiHidden="1" w:unhideWhenUsed="1"/>
-    <w:lsdException w:name="Normal Table" w:semiHidden="1" w:unhideWhenUsed="1"/>
     <w:lsdException w:name="annotation subject" w:semiHidden="1" w:unhideWhenUsed="1"/>
     <w:lsdException w:name="No List" w:semiHidden="1" w:unhideWhenUsed="1"/>
     <w:lsdException w:name="Outline List 1" w:semiHidden="1" w:unhideWhenUsed="1"/>
@@ -5692,10 +5639,8 @@
     <w:lsdException w:name="Table Subtle 2" w:semiHidden="1" w:unhideWhenUsed="1"/>
     <w:lsdException w:name="Table Web 1" w:semiHidden="1" w:unhideWhenUsed="1"/>
     <w:lsdException w:name="Table Web 2" w:semiHidden="1" w:unhideWhenUsed="1"/>
-    <w:lsdException w:name="Table Web 3" w:semiHidden="1" w:unhideWhenUsed="1"/>
     <w:lsdException w:name="Balloon Text" w:semiHidden="1" w:unhideWhenUsed="1"/>
     <w:lsdException w:name="Table Grid" w:uiPriority="39"/>
-    <w:lsdException w:name="Table Theme" w:semiHidden="1" w:unhideWhenUsed="1"/>
     <w:lsdException w:name="Placeholder Text" w:semiHidden="1"/>
     <w:lsdException w:name="No Spacing" w:uiPriority="1" w:qFormat="1"/>
     <w:lsdException w:name="Light Shading" w:uiPriority="60"/>
@@ -5915,6 +5860,7 @@
     <w:lsdException w:name="Smart Hyperlink" w:semiHidden="1" w:unhideWhenUsed="1"/>
     <w:lsdException w:name="Hashtag" w:semiHidden="1" w:unhideWhenUsed="1"/>
     <w:lsdException w:name="Unresolved Mention" w:semiHidden="1" w:unhideWhenUsed="1"/>
+    <w:lsdException w:name="Smart Link" w:semiHidden="1" w:unhideWhenUsed="1"/>
   </w:latentStyles>
   <w:style w:type="paragraph" w:default="1" w:styleId="a">
     <w:name w:val="Normal"/>
@@ -5924,6 +5870,29 @@
       <w:widowControl w:val="0"/>
       <w:jc w:val="both"/>
     </w:pPr>
+  </w:style>
+  <w:style w:type="paragraph" w:styleId="2">
+    <w:name w:val="heading 2"/>
+    <w:basedOn w:val="a"/>
+    <w:next w:val="a"/>
+    <w:link w:val="20"/>
+    <w:uiPriority w:val="9"/>
+    <w:unhideWhenUsed/>
+    <w:qFormat/>
+    <w:rsid w:val="00297BBE"/>
+    <w:pPr>
+      <w:keepNext/>
+      <w:keepLines/>
+      <w:spacing w:before="260" w:after="260" w:line="416" w:lineRule="auto"/>
+      <w:outlineLvl w:val="1"/>
+    </w:pPr>
+    <w:rPr>
+      <w:rFonts w:asciiTheme="majorHAnsi" w:eastAsiaTheme="majorEastAsia" w:hAnsiTheme="majorHAnsi" w:cstheme="majorBidi"/>
+      <w:b/>
+      <w:bCs/>
+      <w:sz w:val="32"/>
+      <w:szCs w:val="32"/>
+    </w:rPr>
   </w:style>
   <w:style w:type="character" w:default="1" w:styleId="a0">
     <w:name w:val="Default Paragraph Font"/>
@@ -6062,6 +6031,20 @@
     <w:rPr>
       <w:b/>
       <w:bCs/>
+    </w:rPr>
+  </w:style>
+  <w:style w:type="character" w:customStyle="1" w:styleId="20">
+    <w:name w:val="标题 2 字符"/>
+    <w:basedOn w:val="a0"/>
+    <w:link w:val="2"/>
+    <w:uiPriority w:val="9"/>
+    <w:rsid w:val="00297BBE"/>
+    <w:rPr>
+      <w:rFonts w:asciiTheme="majorHAnsi" w:eastAsiaTheme="majorEastAsia" w:hAnsiTheme="majorHAnsi" w:cstheme="majorBidi"/>
+      <w:b/>
+      <w:bCs/>
+      <w:sz w:val="32"/>
+      <w:szCs w:val="32"/>
     </w:rPr>
   </w:style>
 </w:styles>

</xml_diff>